<commit_message>
add some post punk
</commit_message>
<xml_diff>
--- a/摇滚群雄谱.docx
+++ b/摇滚群雄谱.docx
@@ -3401,7 +3401,6 @@
     <w:p>
       <w:pPr>
         <w:rPr>
-          <w:rFonts w:hint="eastAsia"/>
           <w:sz w:val="24"/>
         </w:rPr>
       </w:pPr>
@@ -3747,13 +3746,10 @@
       <w:r>
         <w:t>)</w:t>
       </w:r>
-      <w:bookmarkStart w:id="0" w:name="_GoBack"/>
-      <w:bookmarkEnd w:id="0"/>
-    </w:p>
-    <w:p>
-      <w:pPr>
-        <w:rPr>
-          <w:rFonts w:hint="eastAsia"/>
+    </w:p>
+    <w:p>
+      <w:pPr>
+        <w:rPr>
           <w:sz w:val="24"/>
         </w:rPr>
       </w:pPr>
@@ -4624,6 +4620,24 @@
       </w:r>
       <w:r>
         <w:rPr>
+          <w:bCs/>
+        </w:rPr>
+        <w:t>(</w:t>
+      </w:r>
+      <w:r>
+        <w:rPr>
+          <w:bCs/>
+        </w:rPr>
+        <w:t>英</w:t>
+      </w:r>
+      <w:r>
+        <w:rPr>
+          <w:bCs/>
+        </w:rPr>
+        <w:t>)</w:t>
+      </w:r>
+      <w:r>
+        <w:rPr>
           <w:rFonts w:hint="eastAsia"/>
           <w:sz w:val="24"/>
         </w:rPr>
@@ -4637,6 +4651,24 @@
       </w:r>
       <w:r>
         <w:rPr>
+          <w:bCs/>
+        </w:rPr>
+        <w:t xml:space="preserve"> (</w:t>
+      </w:r>
+      <w:r>
+        <w:rPr>
+          <w:bCs/>
+        </w:rPr>
+        <w:t>美</w:t>
+      </w:r>
+      <w:r>
+        <w:rPr>
+          <w:bCs/>
+        </w:rPr>
+        <w:t>)</w:t>
+      </w:r>
+      <w:r>
+        <w:rPr>
           <w:rFonts w:hint="eastAsia"/>
           <w:sz w:val="24"/>
         </w:rPr>
@@ -4650,6 +4682,24 @@
       </w:r>
       <w:r>
         <w:rPr>
+          <w:bCs/>
+        </w:rPr>
+        <w:t xml:space="preserve"> (</w:t>
+      </w:r>
+      <w:r>
+        <w:rPr>
+          <w:bCs/>
+        </w:rPr>
+        <w:t>美</w:t>
+      </w:r>
+      <w:r>
+        <w:rPr>
+          <w:bCs/>
+        </w:rPr>
+        <w:t>)</w:t>
+      </w:r>
+      <w:r>
+        <w:rPr>
           <w:rFonts w:hint="eastAsia"/>
           <w:sz w:val="24"/>
         </w:rPr>
@@ -4663,6 +4713,30 @@
       </w:r>
       <w:r>
         <w:rPr>
+          <w:bCs/>
+        </w:rPr>
+        <w:t xml:space="preserve"> </w:t>
+      </w:r>
+      <w:r>
+        <w:rPr>
+          <w:bCs/>
+        </w:rPr>
+        <w:t>(</w:t>
+      </w:r>
+      <w:r>
+        <w:rPr>
+          <w:bCs/>
+        </w:rPr>
+        <w:t>英</w:t>
+      </w:r>
+      <w:r>
+        <w:rPr>
+          <w:bCs/>
+        </w:rPr>
+        <w:t>)</w:t>
+      </w:r>
+      <w:r>
+        <w:rPr>
           <w:rFonts w:hint="eastAsia"/>
           <w:sz w:val="24"/>
         </w:rPr>
@@ -4676,6 +4750,30 @@
       </w:r>
       <w:r>
         <w:rPr>
+          <w:bCs/>
+        </w:rPr>
+        <w:t xml:space="preserve"> </w:t>
+      </w:r>
+      <w:r>
+        <w:rPr>
+          <w:bCs/>
+        </w:rPr>
+        <w:t>(</w:t>
+      </w:r>
+      <w:r>
+        <w:rPr>
+          <w:bCs/>
+        </w:rPr>
+        <w:t>英</w:t>
+      </w:r>
+      <w:r>
+        <w:rPr>
+          <w:bCs/>
+        </w:rPr>
+        <w:t>)</w:t>
+      </w:r>
+      <w:r>
+        <w:rPr>
           <w:rFonts w:hint="eastAsia"/>
           <w:sz w:val="24"/>
         </w:rPr>
@@ -4692,6 +4790,232 @@
           <w:bCs/>
         </w:rPr>
         <w:t xml:space="preserve"> (</w:t>
+      </w:r>
+      <w:r>
+        <w:rPr>
+          <w:bCs/>
+        </w:rPr>
+        <w:t>英</w:t>
+      </w:r>
+      <w:r>
+        <w:rPr>
+          <w:bCs/>
+        </w:rPr>
+        <w:t>)</w:t>
+      </w:r>
+      <w:r>
+        <w:rPr>
+          <w:rFonts w:hint="eastAsia"/>
+          <w:bCs/>
+        </w:rPr>
+        <w:t>、</w:t>
+      </w:r>
+      <w:r>
+        <w:rPr>
+          <w:sz w:val="24"/>
+        </w:rPr>
+        <w:t>Gang of Fou</w:t>
+      </w:r>
+      <w:r>
+        <w:rPr>
+          <w:sz w:val="24"/>
+        </w:rPr>
+        <w:t>r</w:t>
+      </w:r>
+      <w:r>
+        <w:rPr>
+          <w:bCs/>
+        </w:rPr>
+        <w:t xml:space="preserve"> (</w:t>
+      </w:r>
+      <w:r>
+        <w:rPr>
+          <w:bCs/>
+        </w:rPr>
+        <w:t>英</w:t>
+      </w:r>
+      <w:r>
+        <w:rPr>
+          <w:bCs/>
+        </w:rPr>
+        <w:t>)</w:t>
+      </w:r>
+      <w:r>
+        <w:rPr>
+          <w:rFonts w:hint="eastAsia"/>
+          <w:sz w:val="24"/>
+        </w:rPr>
+        <w:t>、</w:t>
+      </w:r>
+      <w:r>
+        <w:rPr>
+          <w:sz w:val="24"/>
+        </w:rPr>
+        <w:t>The Raincoats</w:t>
+      </w:r>
+      <w:r>
+        <w:rPr>
+          <w:bCs/>
+        </w:rPr>
+        <w:t xml:space="preserve"> (</w:t>
+      </w:r>
+      <w:r>
+        <w:rPr>
+          <w:bCs/>
+        </w:rPr>
+        <w:t>英</w:t>
+      </w:r>
+      <w:r>
+        <w:rPr>
+          <w:bCs/>
+        </w:rPr>
+        <w:t>)</w:t>
+      </w:r>
+      <w:r>
+        <w:rPr>
+          <w:rFonts w:hint="eastAsia"/>
+          <w:sz w:val="24"/>
+        </w:rPr>
+        <w:t>、</w:t>
+      </w:r>
+      <w:r>
+        <w:rPr>
+          <w:rFonts w:hint="eastAsia"/>
+          <w:sz w:val="24"/>
+        </w:rPr>
+        <w:t>Wire</w:t>
+      </w:r>
+      <w:r>
+        <w:rPr>
+          <w:bCs/>
+        </w:rPr>
+        <w:t xml:space="preserve"> (</w:t>
+      </w:r>
+      <w:r>
+        <w:rPr>
+          <w:bCs/>
+        </w:rPr>
+        <w:t>英</w:t>
+      </w:r>
+      <w:r>
+        <w:rPr>
+          <w:bCs/>
+        </w:rPr>
+        <w:t>)</w:t>
+      </w:r>
+      <w:r>
+        <w:rPr>
+          <w:rFonts w:hint="eastAsia"/>
+          <w:sz w:val="24"/>
+        </w:rPr>
+        <w:t>、</w:t>
+      </w:r>
+      <w:r>
+        <w:rPr>
+          <w:sz w:val="24"/>
+        </w:rPr>
+        <w:t>Magazine</w:t>
+      </w:r>
+      <w:r>
+        <w:rPr>
+          <w:bCs/>
+        </w:rPr>
+        <w:t>(</w:t>
+      </w:r>
+      <w:r>
+        <w:rPr>
+          <w:bCs/>
+        </w:rPr>
+        <w:t>英</w:t>
+      </w:r>
+      <w:r>
+        <w:rPr>
+          <w:bCs/>
+        </w:rPr>
+        <w:t>)</w:t>
+      </w:r>
+      <w:r>
+        <w:rPr>
+          <w:rFonts w:hint="eastAsia"/>
+          <w:sz w:val="24"/>
+        </w:rPr>
+        <w:t>、</w:t>
+      </w:r>
+      <w:r>
+        <w:rPr>
+          <w:rFonts w:hint="eastAsia"/>
+          <w:sz w:val="24"/>
+        </w:rPr>
+        <w:t>Bauhaus</w:t>
+      </w:r>
+      <w:r>
+        <w:rPr>
+          <w:bCs/>
+        </w:rPr>
+        <w:t>(</w:t>
+      </w:r>
+      <w:r>
+        <w:rPr>
+          <w:bCs/>
+        </w:rPr>
+        <w:t>英</w:t>
+      </w:r>
+      <w:r>
+        <w:rPr>
+          <w:bCs/>
+        </w:rPr>
+        <w:t>)</w:t>
+      </w:r>
+      <w:r>
+        <w:rPr>
+          <w:rFonts w:hint="eastAsia"/>
+          <w:sz w:val="24"/>
+        </w:rPr>
+        <w:t>、</w:t>
+      </w:r>
+      <w:r>
+        <w:rPr>
+          <w:rFonts w:hint="eastAsia"/>
+          <w:sz w:val="24"/>
+        </w:rPr>
+        <w:t>The Cure</w:t>
+      </w:r>
+      <w:r>
+        <w:rPr>
+          <w:bCs/>
+        </w:rPr>
+        <w:t>(</w:t>
+      </w:r>
+      <w:r>
+        <w:rPr>
+          <w:bCs/>
+        </w:rPr>
+        <w:t>英</w:t>
+      </w:r>
+      <w:r>
+        <w:rPr>
+          <w:bCs/>
+        </w:rPr>
+        <w:t>)</w:t>
+      </w:r>
+      <w:r>
+        <w:rPr>
+          <w:rFonts w:hint="eastAsia"/>
+          <w:sz w:val="24"/>
+        </w:rPr>
+        <w:t>、</w:t>
+      </w:r>
+      <w:r>
+        <w:rPr>
+          <w:sz w:val="24"/>
+        </w:rPr>
+        <w:t>Echo &amp; the Bunnymen</w:t>
+      </w:r>
+      <w:r>
+        <w:rPr>
+          <w:bCs/>
+        </w:rPr>
+        <w:t>(</w:t>
       </w:r>
       <w:r>
         <w:rPr>
@@ -4835,8 +5159,37 @@
           <w:kern w:val="2"/>
           <w:szCs w:val="22"/>
         </w:rPr>
-        <w:t>Depeche Mode(UK)</w:t>
-      </w:r>
+        <w:t>Depeche Mode</w:t>
+      </w:r>
+      <w:r>
+        <w:rPr>
+          <w:rFonts w:asciiTheme="minorHAnsi" w:eastAsiaTheme="minorEastAsia" w:hAnsiTheme="minorHAnsi" w:cstheme="minorBidi"/>
+          <w:bCs/>
+          <w:kern w:val="2"/>
+          <w:szCs w:val="22"/>
+        </w:rPr>
+        <w:t>(</w:t>
+      </w:r>
+      <w:r>
+        <w:rPr>
+          <w:rFonts w:asciiTheme="minorHAnsi" w:eastAsiaTheme="minorEastAsia" w:hAnsiTheme="minorHAnsi" w:cstheme="minorBidi"/>
+          <w:bCs/>
+          <w:kern w:val="2"/>
+          <w:szCs w:val="22"/>
+        </w:rPr>
+        <w:t>美</w:t>
+      </w:r>
+      <w:r>
+        <w:rPr>
+          <w:rFonts w:asciiTheme="minorHAnsi" w:eastAsiaTheme="minorEastAsia" w:hAnsiTheme="minorHAnsi" w:cstheme="minorBidi"/>
+          <w:bCs/>
+          <w:kern w:val="2"/>
+          <w:szCs w:val="22"/>
+        </w:rPr>
+        <w:t>)</w:t>
+      </w:r>
+      <w:bookmarkStart w:id="0" w:name="_GoBack"/>
+      <w:bookmarkEnd w:id="0"/>
       <w:r>
         <w:rPr>
           <w:rFonts w:asciiTheme="minorHAnsi" w:eastAsiaTheme="minorEastAsia" w:hAnsiTheme="minorHAnsi" w:cstheme="minorBidi" w:hint="eastAsia"/>
@@ -4964,6 +5317,12 @@
       </w:r>
       <w:r>
         <w:rPr>
+          <w:bCs/>
+        </w:rPr>
+        <w:t>(英)</w:t>
+      </w:r>
+      <w:r>
+        <w:rPr>
           <w:rFonts w:asciiTheme="minorHAnsi" w:eastAsiaTheme="minorEastAsia" w:hAnsiTheme="minorHAnsi" w:cstheme="minorBidi" w:hint="eastAsia"/>
           <w:kern w:val="2"/>
           <w:szCs w:val="22"/>
@@ -4988,6 +5347,33 @@
       </w:r>
       <w:r>
         <w:rPr>
+          <w:rFonts w:asciiTheme="minorHAnsi" w:eastAsiaTheme="minorEastAsia" w:hAnsiTheme="minorHAnsi" w:cstheme="minorBidi"/>
+          <w:bCs/>
+          <w:kern w:val="2"/>
+          <w:szCs w:val="22"/>
+        </w:rPr>
+        <w:t>(</w:t>
+      </w:r>
+      <w:r>
+        <w:rPr>
+          <w:rFonts w:asciiTheme="minorHAnsi" w:eastAsiaTheme="minorEastAsia" w:hAnsiTheme="minorHAnsi" w:cstheme="minorBidi"/>
+          <w:bCs/>
+          <w:kern w:val="2"/>
+          <w:szCs w:val="22"/>
+        </w:rPr>
+        <w:t>美</w:t>
+      </w:r>
+      <w:r>
+        <w:rPr>
+          <w:rFonts w:asciiTheme="minorHAnsi" w:eastAsiaTheme="minorEastAsia" w:hAnsiTheme="minorHAnsi" w:cstheme="minorBidi"/>
+          <w:bCs/>
+          <w:kern w:val="2"/>
+          <w:szCs w:val="22"/>
+        </w:rPr>
+        <w:t>)</w:t>
+      </w:r>
+      <w:r>
+        <w:rPr>
           <w:rFonts w:asciiTheme="minorHAnsi" w:eastAsiaTheme="minorEastAsia" w:hAnsiTheme="minorHAnsi" w:cstheme="minorBidi" w:hint="eastAsia"/>
           <w:kern w:val="2"/>
           <w:szCs w:val="22"/>
@@ -5009,6 +5395,12 @@
           <w:szCs w:val="22"/>
         </w:rPr>
         <w:t>he Cure</w:t>
+      </w:r>
+      <w:r>
+        <w:rPr>
+          <w:bCs/>
+        </w:rPr>
+        <w:t>(英)</w:t>
       </w:r>
     </w:p>
     <w:p>
@@ -5640,27 +6032,93 @@
         </w:rPr>
         <w:t>The Cure</w:t>
       </w:r>
-    </w:p>
-    <w:p>
-      <w:pPr>
-        <w:rPr>
-          <w:sz w:val="24"/>
-        </w:rPr>
-      </w:pPr>
-    </w:p>
-    <w:p>
-      <w:pPr>
-        <w:rPr>
-          <w:b/>
-          <w:sz w:val="24"/>
-        </w:rPr>
-      </w:pPr>
-      <w:r>
-        <w:rPr>
-          <w:rFonts w:hint="eastAsia"/>
-          <w:b/>
-          <w:sz w:val="24"/>
-        </w:rPr>
+      <w:r>
+        <w:rPr>
+          <w:rFonts w:hint="eastAsia"/>
+          <w:sz w:val="24"/>
+        </w:rPr>
+        <w:t>、</w:t>
+      </w:r>
+      <w:r>
+        <w:rPr>
+          <w:sz w:val="24"/>
+        </w:rPr>
+        <w:t>Siouxsie &amp; the Banshees</w:t>
+      </w:r>
+      <w:r>
+        <w:rPr>
+          <w:rFonts w:hint="eastAsia"/>
+          <w:sz w:val="24"/>
+        </w:rPr>
+        <w:t>（</w:t>
+      </w:r>
+      <w:r>
+        <w:rPr>
+          <w:sz w:val="24"/>
+        </w:rPr>
+        <w:t>苏克西与女妖）、</w:t>
+      </w:r>
+      <w:r>
+        <w:rPr>
+          <w:rFonts w:hint="eastAsia"/>
+          <w:sz w:val="24"/>
+        </w:rPr>
+        <w:t xml:space="preserve"> </w:t>
+      </w:r>
+      <w:r>
+        <w:rPr>
+          <w:sz w:val="24"/>
+        </w:rPr>
+        <w:t>The Sisters of Mercy</w:t>
+      </w:r>
+      <w:r>
+        <w:rPr>
+          <w:rFonts w:hint="eastAsia"/>
+          <w:sz w:val="24"/>
+        </w:rPr>
+        <w:t>（</w:t>
+      </w:r>
+      <w:r>
+        <w:rPr>
+          <w:sz w:val="24"/>
+        </w:rPr>
+        <w:t>仁慈姐妹</w:t>
+      </w:r>
+      <w:r>
+        <w:rPr>
+          <w:rFonts w:hint="eastAsia"/>
+          <w:sz w:val="24"/>
+        </w:rPr>
+        <w:t>）、</w:t>
+      </w:r>
+      <w:r>
+        <w:rPr>
+          <w:sz w:val="24"/>
+        </w:rPr>
+        <w:t>Fields of the Nephilim</w:t>
+      </w:r>
+    </w:p>
+    <w:p>
+      <w:pPr>
+        <w:rPr>
+          <w:sz w:val="24"/>
+        </w:rPr>
+      </w:pPr>
+    </w:p>
+    <w:p>
+      <w:pPr>
+        <w:rPr>
+          <w:b/>
+          <w:sz w:val="24"/>
+        </w:rPr>
+      </w:pPr>
+      <w:r>
+        <w:rPr>
+          <w:rFonts w:hint="eastAsia"/>
+          <w:b/>
+          <w:sz w:val="24"/>
+        </w:rPr>
+        <w:lastRenderedPageBreak/>
         <w:t>New Wave of British Heavy Hetal</w:t>
       </w:r>
       <w:r>
@@ -5807,1915 +6265,1922 @@
           <w:rFonts w:hint="eastAsia"/>
           <w:sz w:val="24"/>
         </w:rPr>
+        <w:t>Def Leppard</w:t>
+      </w:r>
+      <w:r>
+        <w:rPr>
+          <w:rFonts w:hint="eastAsia"/>
+          <w:sz w:val="24"/>
+        </w:rPr>
+        <w:t>、</w:t>
+      </w:r>
+      <w:r>
+        <w:rPr>
+          <w:rFonts w:hint="eastAsia"/>
+          <w:sz w:val="24"/>
+        </w:rPr>
+        <w:t>Girlschool</w:t>
+      </w:r>
+      <w:r>
+        <w:rPr>
+          <w:rFonts w:hint="eastAsia"/>
+          <w:sz w:val="24"/>
+        </w:rPr>
+        <w:t>、</w:t>
+      </w:r>
+      <w:r>
+        <w:rPr>
+          <w:rFonts w:hint="eastAsia"/>
+          <w:sz w:val="24"/>
+        </w:rPr>
+        <w:t>Blitzkrieg</w:t>
+      </w:r>
+      <w:r>
+        <w:rPr>
+          <w:rFonts w:hint="eastAsia"/>
+          <w:sz w:val="24"/>
+        </w:rPr>
+        <w:t>（闪电战）</w:t>
+      </w:r>
+      <w:r>
+        <w:rPr>
+          <w:rFonts w:hint="eastAsia"/>
+          <w:sz w:val="24"/>
+        </w:rPr>
+        <w:t>、</w:t>
+      </w:r>
+      <w:r>
+        <w:rPr>
+          <w:rFonts w:hint="eastAsia"/>
+          <w:sz w:val="24"/>
+        </w:rPr>
+        <w:t>Angel Witch</w:t>
+      </w:r>
+      <w:r>
+        <w:rPr>
+          <w:rFonts w:hint="eastAsia"/>
+          <w:sz w:val="24"/>
+        </w:rPr>
+        <w:t>、</w:t>
+      </w:r>
+      <w:r>
+        <w:rPr>
+          <w:rFonts w:hint="eastAsia"/>
+          <w:sz w:val="24"/>
+        </w:rPr>
+        <w:t>Saxon</w:t>
+      </w:r>
+      <w:r>
+        <w:rPr>
+          <w:rFonts w:hint="eastAsia"/>
+          <w:sz w:val="24"/>
+        </w:rPr>
+        <w:t>（萨克逊人）</w:t>
+      </w:r>
+    </w:p>
+    <w:p>
+      <w:pPr>
+        <w:rPr>
+          <w:sz w:val="24"/>
+        </w:rPr>
+      </w:pPr>
+    </w:p>
+    <w:p>
+      <w:pPr>
+        <w:rPr>
+          <w:b/>
+          <w:sz w:val="24"/>
+        </w:rPr>
+      </w:pPr>
+      <w:r>
+        <w:rPr>
+          <w:rFonts w:hint="eastAsia"/>
+          <w:b/>
+          <w:sz w:val="24"/>
+        </w:rPr>
+        <w:t>Trash Metal</w:t>
+      </w:r>
+      <w:r>
+        <w:rPr>
+          <w:rFonts w:hint="eastAsia"/>
+          <w:b/>
+          <w:sz w:val="24"/>
+        </w:rPr>
+        <w:t>/</w:t>
+      </w:r>
+      <w:r>
+        <w:rPr>
+          <w:rFonts w:hint="eastAsia"/>
+          <w:b/>
+          <w:sz w:val="24"/>
+        </w:rPr>
+        <w:t>激流金属：</w:t>
+      </w:r>
+    </w:p>
+    <w:p>
+      <w:pPr>
+        <w:rPr>
+          <w:sz w:val="24"/>
+        </w:rPr>
+      </w:pPr>
+      <w:r>
+        <w:rPr>
+          <w:rFonts w:hint="eastAsia"/>
+          <w:sz w:val="24"/>
+        </w:rPr>
+        <w:t>Anthrax</w:t>
+      </w:r>
+      <w:r>
+        <w:rPr>
+          <w:rFonts w:hint="eastAsia"/>
+          <w:sz w:val="24"/>
+        </w:rPr>
+        <w:t>（炭疽）、</w:t>
+      </w:r>
+      <w:r>
+        <w:rPr>
+          <w:rFonts w:hint="eastAsia"/>
+          <w:sz w:val="24"/>
+        </w:rPr>
+        <w:t>Annihilator</w:t>
+      </w:r>
+      <w:r>
+        <w:rPr>
+          <w:rFonts w:hint="eastAsia"/>
+          <w:sz w:val="24"/>
+        </w:rPr>
+        <w:t>（歼灭者）、</w:t>
+      </w:r>
+      <w:r>
+        <w:rPr>
+          <w:rFonts w:hint="eastAsia"/>
+          <w:sz w:val="24"/>
+        </w:rPr>
+        <w:t>Arch Enemy</w:t>
+      </w:r>
+      <w:r>
+        <w:rPr>
+          <w:rFonts w:hint="eastAsia"/>
+          <w:sz w:val="24"/>
+        </w:rPr>
+        <w:t>、</w:t>
+      </w:r>
+      <w:r>
+        <w:rPr>
+          <w:rFonts w:hint="eastAsia"/>
+          <w:sz w:val="24"/>
+        </w:rPr>
+        <w:t>Death Angel</w:t>
+      </w:r>
+      <w:r>
+        <w:rPr>
+          <w:rFonts w:hint="eastAsia"/>
+          <w:sz w:val="24"/>
+        </w:rPr>
+        <w:t>、</w:t>
+      </w:r>
+      <w:r>
+        <w:rPr>
+          <w:rFonts w:hint="eastAsia"/>
+          <w:sz w:val="24"/>
+        </w:rPr>
+        <w:t>Dark Angel</w:t>
+      </w:r>
+      <w:r>
+        <w:rPr>
+          <w:rFonts w:hint="eastAsia"/>
+          <w:sz w:val="24"/>
+        </w:rPr>
+        <w:t>、</w:t>
+      </w:r>
+      <w:r>
+        <w:rPr>
+          <w:rFonts w:hint="eastAsia"/>
+          <w:sz w:val="24"/>
+        </w:rPr>
+        <w:t>Exodus</w:t>
+      </w:r>
+      <w:r>
+        <w:rPr>
+          <w:rFonts w:hint="eastAsia"/>
+          <w:sz w:val="24"/>
+        </w:rPr>
+        <w:t>（出走）、</w:t>
+      </w:r>
+      <w:r>
+        <w:rPr>
+          <w:rFonts w:hint="eastAsia"/>
+          <w:sz w:val="24"/>
+        </w:rPr>
+        <w:t>Forbidden</w:t>
+      </w:r>
+      <w:r>
+        <w:rPr>
+          <w:rFonts w:hint="eastAsia"/>
+          <w:sz w:val="24"/>
+        </w:rPr>
+        <w:t>、</w:t>
+      </w:r>
+      <w:r>
+        <w:rPr>
+          <w:rFonts w:hint="eastAsia"/>
+          <w:sz w:val="24"/>
+        </w:rPr>
+        <w:t>Death</w:t>
+      </w:r>
+      <w:r>
+        <w:rPr>
+          <w:rFonts w:hint="eastAsia"/>
+          <w:sz w:val="24"/>
+        </w:rPr>
+        <w:t>、</w:t>
+      </w:r>
+      <w:r>
+        <w:rPr>
+          <w:rFonts w:hint="eastAsia"/>
+          <w:sz w:val="24"/>
+        </w:rPr>
+        <w:t>Kreator</w:t>
+      </w:r>
+      <w:r>
+        <w:rPr>
+          <w:rFonts w:hint="eastAsia"/>
+          <w:sz w:val="24"/>
+        </w:rPr>
+        <w:t>（缔造者）、</w:t>
+      </w:r>
+      <w:r>
+        <w:rPr>
+          <w:rFonts w:hint="eastAsia"/>
+          <w:sz w:val="24"/>
+        </w:rPr>
+        <w:t>Destruction</w:t>
+      </w:r>
+      <w:r>
+        <w:rPr>
+          <w:rFonts w:hint="eastAsia"/>
+          <w:sz w:val="24"/>
+        </w:rPr>
+        <w:t>、</w:t>
+      </w:r>
+      <w:r>
+        <w:rPr>
+          <w:rFonts w:hint="eastAsia"/>
+          <w:sz w:val="24"/>
+        </w:rPr>
+        <w:t>Metallica</w:t>
+      </w:r>
+      <w:r>
+        <w:rPr>
+          <w:rFonts w:hint="eastAsia"/>
+          <w:sz w:val="24"/>
+        </w:rPr>
+        <w:t>、</w:t>
+      </w:r>
+      <w:r>
+        <w:rPr>
+          <w:rFonts w:hint="eastAsia"/>
+          <w:sz w:val="24"/>
+        </w:rPr>
+        <w:t>Megadeth</w:t>
+      </w:r>
+      <w:r>
+        <w:rPr>
+          <w:rFonts w:hint="eastAsia"/>
+          <w:sz w:val="24"/>
+        </w:rPr>
+        <w:t>、</w:t>
+      </w:r>
+      <w:r>
+        <w:rPr>
+          <w:rFonts w:hint="eastAsia"/>
+          <w:sz w:val="24"/>
+        </w:rPr>
+        <w:t>Metal Church</w:t>
+      </w:r>
+      <w:r>
+        <w:rPr>
+          <w:rFonts w:hint="eastAsia"/>
+          <w:sz w:val="24"/>
+        </w:rPr>
+        <w:t>、</w:t>
+      </w:r>
+      <w:r>
+        <w:rPr>
+          <w:rFonts w:hint="eastAsia"/>
+          <w:sz w:val="24"/>
+        </w:rPr>
+        <w:t>Overdose</w:t>
+      </w:r>
+      <w:r>
+        <w:rPr>
+          <w:rFonts w:hint="eastAsia"/>
+          <w:sz w:val="24"/>
+        </w:rPr>
+        <w:t>（原始）、</w:t>
+      </w:r>
+      <w:r>
+        <w:rPr>
+          <w:rFonts w:hint="eastAsia"/>
+          <w:sz w:val="24"/>
+        </w:rPr>
+        <w:t>Over Kill</w:t>
+      </w:r>
+      <w:r>
+        <w:rPr>
+          <w:rFonts w:hint="eastAsia"/>
+          <w:sz w:val="24"/>
+        </w:rPr>
+        <w:t>、</w:t>
+      </w:r>
+      <w:r>
+        <w:rPr>
+          <w:rFonts w:hint="eastAsia"/>
+          <w:sz w:val="24"/>
+        </w:rPr>
+        <w:t>Raise Hell</w:t>
+      </w:r>
+      <w:r>
+        <w:rPr>
+          <w:rFonts w:hint="eastAsia"/>
+          <w:sz w:val="24"/>
+        </w:rPr>
+        <w:t>、</w:t>
+      </w:r>
+      <w:r>
+        <w:rPr>
+          <w:rFonts w:hint="eastAsia"/>
+          <w:sz w:val="24"/>
+        </w:rPr>
+        <w:t>Slayer</w:t>
+      </w:r>
+      <w:r>
+        <w:rPr>
+          <w:rFonts w:hint="eastAsia"/>
+          <w:sz w:val="24"/>
+        </w:rPr>
+        <w:t>、</w:t>
+      </w:r>
+      <w:r>
+        <w:rPr>
+          <w:rFonts w:hint="eastAsia"/>
+          <w:sz w:val="24"/>
+        </w:rPr>
+        <w:t>Sepultura</w:t>
+      </w:r>
+      <w:r>
+        <w:rPr>
+          <w:rFonts w:hint="eastAsia"/>
+          <w:sz w:val="24"/>
+        </w:rPr>
+        <w:t>（埋葬）、</w:t>
+      </w:r>
+      <w:r>
+        <w:rPr>
+          <w:rFonts w:hint="eastAsia"/>
+          <w:sz w:val="24"/>
+        </w:rPr>
+        <w:t>Testament</w:t>
+      </w:r>
+      <w:r>
+        <w:rPr>
+          <w:rFonts w:hint="eastAsia"/>
+          <w:sz w:val="24"/>
+        </w:rPr>
+        <w:t>（圣约书）、</w:t>
+      </w:r>
+      <w:r>
+        <w:rPr>
+          <w:rFonts w:hint="eastAsia"/>
+          <w:sz w:val="24"/>
+        </w:rPr>
+        <w:t>Pantera</w:t>
+      </w:r>
+    </w:p>
+    <w:p>
+      <w:pPr>
+        <w:rPr>
+          <w:sz w:val="24"/>
+        </w:rPr>
+      </w:pPr>
+    </w:p>
+    <w:p>
+      <w:pPr>
+        <w:rPr>
+          <w:b/>
+          <w:sz w:val="24"/>
+        </w:rPr>
+      </w:pPr>
+      <w:r>
+        <w:rPr>
+          <w:rFonts w:hint="eastAsia"/>
+          <w:b/>
+          <w:sz w:val="24"/>
+        </w:rPr>
+        <w:t>Pop Metal</w:t>
+      </w:r>
+      <w:r>
+        <w:rPr>
+          <w:rFonts w:hint="eastAsia"/>
+          <w:b/>
+          <w:sz w:val="24"/>
+        </w:rPr>
+        <w:t>/</w:t>
+      </w:r>
+      <w:r>
+        <w:rPr>
+          <w:rFonts w:hint="eastAsia"/>
+          <w:b/>
+          <w:sz w:val="24"/>
+        </w:rPr>
+        <w:t>流行金属：</w:t>
+      </w:r>
+    </w:p>
+    <w:p>
+      <w:pPr>
+        <w:rPr>
+          <w:sz w:val="24"/>
+        </w:rPr>
+      </w:pPr>
+      <w:r>
+        <w:rPr>
+          <w:rFonts w:hint="eastAsia"/>
+          <w:sz w:val="24"/>
+        </w:rPr>
+        <w:t>Kiss</w:t>
+      </w:r>
+      <w:r>
+        <w:rPr>
+          <w:rFonts w:hint="eastAsia"/>
+          <w:sz w:val="24"/>
+        </w:rPr>
+        <w:t>、</w:t>
+      </w:r>
+      <w:r>
+        <w:rPr>
+          <w:rFonts w:hint="eastAsia"/>
+          <w:sz w:val="24"/>
+        </w:rPr>
+        <w:t>Aerosmith</w:t>
+      </w:r>
+      <w:r>
+        <w:rPr>
+          <w:rFonts w:hint="eastAsia"/>
+          <w:sz w:val="24"/>
+        </w:rPr>
+        <w:t>、</w:t>
+      </w:r>
+      <w:r>
+        <w:rPr>
+          <w:rFonts w:hint="eastAsia"/>
+          <w:sz w:val="24"/>
+        </w:rPr>
+        <w:t>Alice Cooper</w:t>
+      </w:r>
+      <w:r>
+        <w:rPr>
+          <w:rFonts w:hint="eastAsia"/>
+          <w:sz w:val="24"/>
+        </w:rPr>
+        <w:t>、</w:t>
+      </w:r>
+      <w:r>
+        <w:rPr>
+          <w:rFonts w:hint="eastAsia"/>
+          <w:sz w:val="24"/>
+        </w:rPr>
+        <w:t>Def Leppard</w:t>
+      </w:r>
+      <w:r>
+        <w:rPr>
+          <w:rFonts w:hint="eastAsia"/>
+          <w:sz w:val="24"/>
+        </w:rPr>
+        <w:t>、</w:t>
+      </w:r>
+      <w:r>
+        <w:rPr>
+          <w:rFonts w:hint="eastAsia"/>
+          <w:sz w:val="24"/>
+        </w:rPr>
+        <w:t>Guns &amp; Roses</w:t>
+      </w:r>
+      <w:r>
+        <w:rPr>
+          <w:rFonts w:hint="eastAsia"/>
+          <w:sz w:val="24"/>
+        </w:rPr>
+        <w:t>、</w:t>
+      </w:r>
+      <w:r>
+        <w:rPr>
+          <w:rFonts w:hint="eastAsia"/>
+          <w:sz w:val="24"/>
+        </w:rPr>
+        <w:t>Skid Row</w:t>
+      </w:r>
+      <w:r>
+        <w:rPr>
+          <w:rFonts w:hint="eastAsia"/>
+          <w:sz w:val="24"/>
+        </w:rPr>
+        <w:t>、</w:t>
+      </w:r>
+      <w:r>
+        <w:rPr>
+          <w:rFonts w:hint="eastAsia"/>
+          <w:sz w:val="24"/>
+        </w:rPr>
+        <w:t>Bon Jovi</w:t>
+      </w:r>
+      <w:r>
+        <w:rPr>
+          <w:rFonts w:hint="eastAsia"/>
+          <w:sz w:val="24"/>
+        </w:rPr>
+        <w:t>、</w:t>
+      </w:r>
+      <w:r>
+        <w:rPr>
+          <w:rFonts w:hint="eastAsia"/>
+          <w:sz w:val="24"/>
+        </w:rPr>
+        <w:t>Motley Crue</w:t>
+      </w:r>
+      <w:r>
+        <w:rPr>
+          <w:rFonts w:hint="eastAsia"/>
+          <w:sz w:val="24"/>
+        </w:rPr>
+        <w:t>、</w:t>
+      </w:r>
+      <w:r>
+        <w:rPr>
+          <w:rFonts w:hint="eastAsia"/>
+          <w:sz w:val="24"/>
+        </w:rPr>
+        <w:t>Mr. Big</w:t>
+      </w:r>
+      <w:r>
+        <w:rPr>
+          <w:rFonts w:hint="eastAsia"/>
+          <w:sz w:val="24"/>
+        </w:rPr>
+        <w:t>、</w:t>
+      </w:r>
+      <w:r>
+        <w:rPr>
+          <w:rFonts w:hint="eastAsia"/>
+          <w:sz w:val="24"/>
+        </w:rPr>
+        <w:t>Tesla</w:t>
+      </w:r>
+      <w:r>
+        <w:rPr>
+          <w:rFonts w:hint="eastAsia"/>
+          <w:sz w:val="24"/>
+        </w:rPr>
+        <w:t>、</w:t>
+      </w:r>
+      <w:r>
+        <w:rPr>
+          <w:rFonts w:hint="eastAsia"/>
+          <w:sz w:val="24"/>
+        </w:rPr>
+        <w:t>Great White</w:t>
+      </w:r>
+      <w:r>
+        <w:rPr>
+          <w:rFonts w:hint="eastAsia"/>
+          <w:sz w:val="24"/>
+        </w:rPr>
+        <w:t>、</w:t>
+      </w:r>
+      <w:r>
+        <w:rPr>
+          <w:rFonts w:hint="eastAsia"/>
+          <w:sz w:val="24"/>
+        </w:rPr>
+        <w:t>Poison</w:t>
+      </w:r>
+      <w:r>
+        <w:rPr>
+          <w:rFonts w:hint="eastAsia"/>
+          <w:sz w:val="24"/>
+        </w:rPr>
+        <w:t>、</w:t>
+      </w:r>
+      <w:r>
+        <w:rPr>
+          <w:rFonts w:hint="eastAsia"/>
+          <w:sz w:val="24"/>
+        </w:rPr>
+        <w:t>Cinderella</w:t>
+      </w:r>
+      <w:r>
+        <w:rPr>
+          <w:rFonts w:hint="eastAsia"/>
+          <w:sz w:val="24"/>
+        </w:rPr>
+        <w:t>、</w:t>
+      </w:r>
+      <w:r>
+        <w:rPr>
+          <w:rFonts w:hint="eastAsia"/>
+          <w:sz w:val="24"/>
+        </w:rPr>
+        <w:t>Dokken</w:t>
+      </w:r>
+      <w:r>
+        <w:rPr>
+          <w:rFonts w:hint="eastAsia"/>
+          <w:sz w:val="24"/>
+        </w:rPr>
+        <w:t>（杜肯）、</w:t>
+      </w:r>
+      <w:r>
+        <w:rPr>
+          <w:rFonts w:hint="eastAsia"/>
+          <w:sz w:val="24"/>
+        </w:rPr>
+        <w:t>Whitesnake</w:t>
+      </w:r>
+      <w:r>
+        <w:rPr>
+          <w:rFonts w:hint="eastAsia"/>
+          <w:sz w:val="24"/>
+        </w:rPr>
+        <w:t>、</w:t>
+      </w:r>
+      <w:r>
+        <w:rPr>
+          <w:rFonts w:hint="eastAsia"/>
+          <w:sz w:val="24"/>
+        </w:rPr>
+        <w:t>White Lion</w:t>
+      </w:r>
+      <w:r>
+        <w:rPr>
+          <w:rFonts w:hint="eastAsia"/>
+          <w:sz w:val="24"/>
+        </w:rPr>
+        <w:t>、</w:t>
+      </w:r>
+      <w:r>
+        <w:rPr>
+          <w:rFonts w:hint="eastAsia"/>
+          <w:sz w:val="24"/>
+        </w:rPr>
+        <w:t>GWAR</w:t>
+      </w:r>
+      <w:r>
+        <w:rPr>
+          <w:rFonts w:hint="eastAsia"/>
+          <w:sz w:val="24"/>
+        </w:rPr>
+        <w:t>、</w:t>
+      </w:r>
+      <w:r>
+        <w:rPr>
+          <w:rFonts w:hint="eastAsia"/>
+          <w:sz w:val="24"/>
+        </w:rPr>
+        <w:t>Scorpions</w:t>
+      </w:r>
+    </w:p>
+    <w:p>
+      <w:pPr>
+        <w:rPr>
+          <w:sz w:val="24"/>
+        </w:rPr>
+      </w:pPr>
+    </w:p>
+    <w:p>
+      <w:pPr>
+        <w:rPr>
+          <w:b/>
+          <w:sz w:val="24"/>
+        </w:rPr>
+      </w:pPr>
+      <w:r>
+        <w:rPr>
+          <w:rFonts w:hint="eastAsia"/>
+          <w:b/>
+          <w:sz w:val="24"/>
+        </w:rPr>
+        <w:t>Grindcore</w:t>
+      </w:r>
+      <w:r>
+        <w:rPr>
+          <w:rFonts w:hint="eastAsia"/>
+          <w:b/>
+          <w:sz w:val="24"/>
+        </w:rPr>
+        <w:t>/</w:t>
+      </w:r>
+      <w:r>
+        <w:rPr>
+          <w:rFonts w:hint="eastAsia"/>
+          <w:b/>
+          <w:sz w:val="24"/>
+        </w:rPr>
+        <w:t>碾核：</w:t>
+      </w:r>
+    </w:p>
+    <w:p>
+      <w:pPr>
+        <w:rPr>
+          <w:sz w:val="24"/>
+        </w:rPr>
+      </w:pPr>
+      <w:r>
+        <w:rPr>
+          <w:rFonts w:hint="eastAsia"/>
+          <w:sz w:val="24"/>
+        </w:rPr>
+        <w:t>死亡汽油弹（</w:t>
+      </w:r>
+      <w:r>
+        <w:rPr>
+          <w:rFonts w:hint="eastAsia"/>
+          <w:sz w:val="24"/>
+        </w:rPr>
+        <w:t>Napalm Death</w:t>
+      </w:r>
+      <w:r>
+        <w:rPr>
+          <w:rFonts w:hint="eastAsia"/>
+          <w:sz w:val="24"/>
+        </w:rPr>
+        <w:t>）（最早的碾核乐队，英国）、尸体（</w:t>
+      </w:r>
+      <w:r>
+        <w:rPr>
+          <w:rFonts w:hint="eastAsia"/>
+          <w:sz w:val="24"/>
+        </w:rPr>
+        <w:t>Carcass</w:t>
+      </w:r>
+      <w:r>
+        <w:rPr>
+          <w:rFonts w:hint="eastAsia"/>
+          <w:sz w:val="24"/>
+        </w:rPr>
+        <w:t>）、反驳（</w:t>
+      </w:r>
+      <w:r>
+        <w:rPr>
+          <w:rFonts w:hint="eastAsia"/>
+          <w:sz w:val="24"/>
+        </w:rPr>
+        <w:t>Repulsion</w:t>
+      </w:r>
+      <w:r>
+        <w:rPr>
+          <w:rFonts w:hint="eastAsia"/>
+          <w:sz w:val="24"/>
+        </w:rPr>
+        <w:t>）、恐吓（</w:t>
+      </w:r>
+      <w:r>
+        <w:rPr>
+          <w:rFonts w:hint="eastAsia"/>
+          <w:sz w:val="24"/>
+        </w:rPr>
+        <w:t>Terrorizer</w:t>
+      </w:r>
+      <w:r>
+        <w:rPr>
+          <w:rFonts w:hint="eastAsia"/>
+          <w:sz w:val="24"/>
+        </w:rPr>
+        <w:t>）、</w:t>
+      </w:r>
+      <w:r>
+        <w:rPr>
+          <w:rFonts w:hint="eastAsia"/>
+          <w:sz w:val="24"/>
+        </w:rPr>
+        <w:t xml:space="preserve"> </w:t>
+      </w:r>
+      <w:r>
+        <w:rPr>
+          <w:rFonts w:hint="eastAsia"/>
+          <w:sz w:val="24"/>
+        </w:rPr>
+        <w:t>赤裸城市（</w:t>
+      </w:r>
+      <w:r>
+        <w:rPr>
+          <w:rFonts w:hint="eastAsia"/>
+          <w:sz w:val="24"/>
+        </w:rPr>
+        <w:t>Naked City</w:t>
+      </w:r>
+      <w:r>
+        <w:rPr>
+          <w:rFonts w:hint="eastAsia"/>
+          <w:sz w:val="24"/>
+        </w:rPr>
+        <w:t>）和约翰</w:t>
+      </w:r>
+      <w:r>
+        <w:rPr>
+          <w:rFonts w:hint="eastAsia"/>
+          <w:sz w:val="24"/>
+        </w:rPr>
+        <w:t>?</w:t>
+      </w:r>
+      <w:r>
+        <w:rPr>
+          <w:rFonts w:hint="eastAsia"/>
+          <w:sz w:val="24"/>
+        </w:rPr>
+        <w:t>佐恩（</w:t>
+      </w:r>
+      <w:r>
+        <w:rPr>
+          <w:rFonts w:hint="eastAsia"/>
+          <w:sz w:val="24"/>
+        </w:rPr>
+        <w:t>John Zorn</w:t>
+      </w:r>
+      <w:r>
+        <w:rPr>
+          <w:rFonts w:hint="eastAsia"/>
+          <w:sz w:val="24"/>
+        </w:rPr>
+        <w:t>）、残酷的真相（</w:t>
+      </w:r>
+      <w:r>
+        <w:rPr>
+          <w:rFonts w:hint="eastAsia"/>
+          <w:sz w:val="24"/>
+        </w:rPr>
+        <w:t>Brutal Truth</w:t>
+      </w:r>
+      <w:r>
+        <w:rPr>
+          <w:rFonts w:hint="eastAsia"/>
+          <w:sz w:val="24"/>
+        </w:rPr>
+        <w:t>）、被损坏（</w:t>
+      </w:r>
+      <w:r>
+        <w:rPr>
+          <w:rFonts w:hint="eastAsia"/>
+          <w:sz w:val="24"/>
+        </w:rPr>
+        <w:t>Damaged</w:t>
+      </w:r>
+      <w:r>
+        <w:rPr>
+          <w:rFonts w:hint="eastAsia"/>
+          <w:sz w:val="24"/>
+        </w:rPr>
+        <w:t>）、腐烂的声音（</w:t>
+      </w:r>
+      <w:r>
+        <w:rPr>
+          <w:rFonts w:hint="eastAsia"/>
+          <w:sz w:val="24"/>
+        </w:rPr>
+        <w:t>Rotten Sound</w:t>
+      </w:r>
+      <w:r>
+        <w:rPr>
+          <w:rFonts w:hint="eastAsia"/>
+          <w:sz w:val="24"/>
+        </w:rPr>
+        <w:t>）、</w:t>
+      </w:r>
+      <w:r>
+        <w:rPr>
+          <w:rFonts w:hint="eastAsia"/>
+          <w:sz w:val="24"/>
+        </w:rPr>
+        <w:t xml:space="preserve"> </w:t>
+      </w:r>
+      <w:r>
+        <w:rPr>
+          <w:rFonts w:hint="eastAsia"/>
+          <w:sz w:val="24"/>
+        </w:rPr>
+        <w:t>畜生斩首行动（</w:t>
+      </w:r>
+      <w:r>
+        <w:rPr>
+          <w:rFonts w:hint="eastAsia"/>
+          <w:sz w:val="24"/>
+        </w:rPr>
+        <w:t>Cattle Decapitation</w:t>
+      </w:r>
+      <w:r>
+        <w:rPr>
+          <w:rFonts w:hint="eastAsia"/>
+          <w:sz w:val="24"/>
+        </w:rPr>
+        <w:t>）</w:t>
+      </w:r>
+    </w:p>
+    <w:p>
+      <w:pPr>
+        <w:rPr>
+          <w:sz w:val="24"/>
+        </w:rPr>
+      </w:pPr>
+    </w:p>
+    <w:p>
+      <w:pPr>
+        <w:rPr>
+          <w:b/>
+          <w:sz w:val="24"/>
+        </w:rPr>
+      </w:pPr>
+      <w:r>
+        <w:rPr>
+          <w:rFonts w:hint="eastAsia"/>
+          <w:b/>
+          <w:sz w:val="24"/>
+        </w:rPr>
+        <w:t>Death Metal</w:t>
+      </w:r>
+      <w:r>
+        <w:rPr>
+          <w:rFonts w:hint="eastAsia"/>
+          <w:b/>
+          <w:sz w:val="24"/>
+        </w:rPr>
+        <w:t>/</w:t>
+      </w:r>
+      <w:r>
+        <w:rPr>
+          <w:rFonts w:hint="eastAsia"/>
+          <w:b/>
+          <w:sz w:val="24"/>
+        </w:rPr>
+        <w:t>死亡金属：</w:t>
+      </w:r>
+    </w:p>
+    <w:p>
+      <w:pPr>
+        <w:rPr>
+          <w:sz w:val="24"/>
+        </w:rPr>
+      </w:pPr>
+      <w:r>
+        <w:rPr>
+          <w:rFonts w:hint="eastAsia"/>
+          <w:sz w:val="24"/>
+        </w:rPr>
+        <w:t>死亡（</w:t>
+      </w:r>
+      <w:r>
+        <w:rPr>
+          <w:rFonts w:hint="eastAsia"/>
+          <w:sz w:val="24"/>
+        </w:rPr>
+        <w:t>Death</w:t>
+      </w:r>
+      <w:r>
+        <w:rPr>
+          <w:rFonts w:hint="eastAsia"/>
+          <w:sz w:val="24"/>
+        </w:rPr>
+        <w:t>）、讣告（</w:t>
+      </w:r>
+      <w:r>
+        <w:rPr>
+          <w:rFonts w:hint="eastAsia"/>
+          <w:sz w:val="24"/>
+        </w:rPr>
+        <w:t>Obituary</w:t>
+      </w:r>
+      <w:r>
+        <w:rPr>
+          <w:rFonts w:hint="eastAsia"/>
+          <w:sz w:val="24"/>
+        </w:rPr>
+        <w:t>）、流产（</w:t>
+      </w:r>
+      <w:r>
+        <w:rPr>
+          <w:rFonts w:hint="eastAsia"/>
+          <w:sz w:val="24"/>
+        </w:rPr>
+        <w:t>Aborted</w:t>
+      </w:r>
+      <w:r>
+        <w:rPr>
+          <w:rFonts w:hint="eastAsia"/>
+          <w:sz w:val="24"/>
+        </w:rPr>
+        <w:t>）、死胎（</w:t>
+      </w:r>
+      <w:r>
+        <w:rPr>
+          <w:rFonts w:hint="eastAsia"/>
+          <w:sz w:val="24"/>
+        </w:rPr>
+        <w:t>Dying Fetus</w:t>
+      </w:r>
+      <w:r>
+        <w:rPr>
+          <w:rFonts w:hint="eastAsia"/>
+          <w:sz w:val="24"/>
+        </w:rPr>
+        <w:t>）、脓肿（</w:t>
+      </w:r>
+      <w:r>
+        <w:rPr>
+          <w:rFonts w:hint="eastAsia"/>
+          <w:sz w:val="24"/>
+        </w:rPr>
+        <w:t>Abscess</w:t>
+      </w:r>
+      <w:r>
+        <w:rPr>
+          <w:rFonts w:hint="eastAsia"/>
+          <w:sz w:val="24"/>
+        </w:rPr>
+        <w:t>）、催吐剂（</w:t>
+      </w:r>
+      <w:r>
+        <w:rPr>
+          <w:rFonts w:hint="eastAsia"/>
+          <w:sz w:val="24"/>
+        </w:rPr>
+        <w:t>Vomitory</w:t>
+      </w:r>
+      <w:r>
+        <w:rPr>
+          <w:rFonts w:hint="eastAsia"/>
+          <w:sz w:val="24"/>
+        </w:rPr>
+        <w:t>）、食人尸（</w:t>
+      </w:r>
+      <w:r>
+        <w:rPr>
+          <w:rFonts w:hint="eastAsia"/>
+          <w:sz w:val="24"/>
+        </w:rPr>
+        <w:t>Cannibal Corpse</w:t>
+      </w:r>
+      <w:r>
+        <w:rPr>
+          <w:rFonts w:hint="eastAsia"/>
+          <w:sz w:val="24"/>
+        </w:rPr>
+        <w:t>）、肢解（</w:t>
+      </w:r>
+      <w:r>
+        <w:rPr>
+          <w:rFonts w:hint="eastAsia"/>
+          <w:sz w:val="24"/>
+        </w:rPr>
+        <w:t>Dismember</w:t>
+      </w:r>
+      <w:r>
+        <w:rPr>
+          <w:rFonts w:hint="eastAsia"/>
+          <w:sz w:val="24"/>
+        </w:rPr>
+        <w:t>）、烈焰之中（</w:t>
+      </w:r>
+      <w:r>
+        <w:rPr>
+          <w:rFonts w:hint="eastAsia"/>
+          <w:sz w:val="24"/>
+        </w:rPr>
+        <w:t>In Flames</w:t>
+      </w:r>
+      <w:r>
+        <w:rPr>
+          <w:rFonts w:hint="eastAsia"/>
+          <w:sz w:val="24"/>
+        </w:rPr>
+        <w:t>）、阴暗的寂静（</w:t>
+      </w:r>
+      <w:r>
+        <w:rPr>
+          <w:rFonts w:hint="eastAsia"/>
+          <w:sz w:val="24"/>
+        </w:rPr>
+        <w:t>Dark Tranquillity</w:t>
+      </w:r>
+      <w:r>
+        <w:rPr>
+          <w:rFonts w:hint="eastAsia"/>
+          <w:sz w:val="24"/>
+        </w:rPr>
+        <w:t>）、在大门处（</w:t>
+      </w:r>
+      <w:r>
+        <w:rPr>
+          <w:rFonts w:hint="eastAsia"/>
+          <w:sz w:val="24"/>
+        </w:rPr>
+        <w:t>At the Gates</w:t>
+      </w:r>
+      <w:r>
+        <w:rPr>
+          <w:rFonts w:hint="eastAsia"/>
+          <w:sz w:val="24"/>
+        </w:rPr>
+        <w:t>）、歌剧院（</w:t>
+      </w:r>
+      <w:r>
+        <w:rPr>
+          <w:rFonts w:hint="eastAsia"/>
+          <w:sz w:val="24"/>
+        </w:rPr>
+        <w:t>Opeth</w:t>
+      </w:r>
+      <w:r>
+        <w:rPr>
+          <w:rFonts w:hint="eastAsia"/>
+          <w:sz w:val="24"/>
+        </w:rPr>
+        <w:t>）、尸体（</w:t>
+      </w:r>
+      <w:r>
+        <w:rPr>
+          <w:rFonts w:hint="eastAsia"/>
+          <w:sz w:val="24"/>
+        </w:rPr>
+        <w:t>Carcass</w:t>
+      </w:r>
+      <w:r>
+        <w:rPr>
+          <w:rFonts w:hint="eastAsia"/>
+          <w:sz w:val="24"/>
+        </w:rPr>
+        <w:t>）、弑神（</w:t>
+      </w:r>
+      <w:r>
+        <w:rPr>
+          <w:rFonts w:hint="eastAsia"/>
+          <w:sz w:val="24"/>
+        </w:rPr>
+        <w:t>Deicide</w:t>
+      </w:r>
+      <w:r>
+        <w:rPr>
+          <w:rFonts w:hint="eastAsia"/>
+          <w:sz w:val="24"/>
+        </w:rPr>
+        <w:t>）、伪善（</w:t>
+      </w:r>
+      <w:r>
+        <w:rPr>
+          <w:rFonts w:hint="eastAsia"/>
+          <w:sz w:val="24"/>
+        </w:rPr>
+        <w:t>Hypocrisy</w:t>
+      </w:r>
+      <w:r>
+        <w:rPr>
+          <w:rFonts w:hint="eastAsia"/>
+          <w:sz w:val="24"/>
+        </w:rPr>
+        <w:t>）、泥土作业（</w:t>
+      </w:r>
+      <w:r>
+        <w:rPr>
+          <w:rFonts w:hint="eastAsia"/>
+          <w:sz w:val="24"/>
+        </w:rPr>
+        <w:t>Soilwork</w:t>
+      </w:r>
+      <w:r>
+        <w:rPr>
+          <w:rFonts w:hint="eastAsia"/>
+          <w:sz w:val="24"/>
+        </w:rPr>
+        <w:t>）、孤独之国（</w:t>
+      </w:r>
+      <w:r>
+        <w:rPr>
+          <w:rFonts w:hint="eastAsia"/>
+          <w:sz w:val="24"/>
+        </w:rPr>
+        <w:t>Orphaned Land</w:t>
+      </w:r>
+      <w:r>
+        <w:rPr>
+          <w:rFonts w:hint="eastAsia"/>
+          <w:sz w:val="24"/>
+        </w:rPr>
+        <w:t>）、邪恶（</w:t>
+      </w:r>
+      <w:r>
+        <w:rPr>
+          <w:rFonts w:hint="eastAsia"/>
+          <w:sz w:val="24"/>
+        </w:rPr>
+        <w:t>Sinister</w:t>
+      </w:r>
+      <w:r>
+        <w:rPr>
+          <w:rFonts w:hint="eastAsia"/>
+          <w:sz w:val="24"/>
+        </w:rPr>
+        <w:t>）、六英尺下（</w:t>
+      </w:r>
+      <w:r>
+        <w:rPr>
+          <w:rFonts w:hint="eastAsia"/>
+          <w:sz w:val="24"/>
+        </w:rPr>
+        <w:t>Six Feet Under</w:t>
+      </w:r>
+      <w:r>
+        <w:rPr>
+          <w:rFonts w:hint="eastAsia"/>
+          <w:sz w:val="24"/>
+        </w:rPr>
+        <w:t>）、大敌（</w:t>
+      </w:r>
+      <w:r>
+        <w:rPr>
+          <w:rFonts w:hint="eastAsia"/>
+          <w:sz w:val="24"/>
+        </w:rPr>
+        <w:t>Arch Enemy</w:t>
+      </w:r>
+      <w:r>
+        <w:rPr>
+          <w:rFonts w:hint="eastAsia"/>
+          <w:sz w:val="24"/>
+        </w:rPr>
+        <w:t>）、愤怒之夜（</w:t>
+      </w:r>
+      <w:r>
+        <w:rPr>
+          <w:rFonts w:hint="eastAsia"/>
+          <w:sz w:val="24"/>
+        </w:rPr>
+        <w:t>Nightrage</w:t>
+      </w:r>
+      <w:r>
+        <w:rPr>
+          <w:rFonts w:hint="eastAsia"/>
+          <w:sz w:val="24"/>
+        </w:rPr>
+        <w:t>）、巴西的埋葬（</w:t>
+      </w:r>
+      <w:r>
+        <w:rPr>
+          <w:rFonts w:hint="eastAsia"/>
+          <w:sz w:val="24"/>
+        </w:rPr>
+        <w:t>Sepultura</w:t>
+      </w:r>
+      <w:r>
+        <w:rPr>
+          <w:rFonts w:hint="eastAsia"/>
+          <w:sz w:val="24"/>
+        </w:rPr>
+        <w:t>）、瑞典的埋葬（</w:t>
+      </w:r>
+      <w:r>
+        <w:rPr>
+          <w:rFonts w:hint="eastAsia"/>
+          <w:sz w:val="24"/>
+        </w:rPr>
+        <w:t>Entombed</w:t>
+      </w:r>
+      <w:r>
+        <w:rPr>
+          <w:rFonts w:hint="eastAsia"/>
+          <w:sz w:val="24"/>
+        </w:rPr>
+        <w:t>）、波兰的瓦德尔（</w:t>
+      </w:r>
+      <w:r>
+        <w:rPr>
+          <w:rFonts w:hint="eastAsia"/>
+          <w:sz w:val="24"/>
+        </w:rPr>
+        <w:t>Vader</w:t>
+      </w:r>
+      <w:r>
+        <w:rPr>
+          <w:rFonts w:hint="eastAsia"/>
+          <w:sz w:val="24"/>
+        </w:rPr>
+        <w:t>）</w:t>
+      </w:r>
+    </w:p>
+    <w:p>
+      <w:pPr>
+        <w:rPr>
+          <w:sz w:val="24"/>
+        </w:rPr>
+      </w:pPr>
+    </w:p>
+    <w:p>
+      <w:pPr>
+        <w:rPr>
+          <w:b/>
+          <w:sz w:val="24"/>
+        </w:rPr>
+      </w:pPr>
+      <w:r>
+        <w:rPr>
+          <w:rFonts w:hint="eastAsia"/>
+          <w:b/>
+          <w:sz w:val="24"/>
+        </w:rPr>
+        <w:t>B</w:t>
+      </w:r>
+      <w:r>
+        <w:rPr>
+          <w:rFonts w:hint="eastAsia"/>
+          <w:b/>
+          <w:sz w:val="24"/>
+        </w:rPr>
+        <w:t>l</w:t>
+      </w:r>
+      <w:r>
+        <w:rPr>
+          <w:rFonts w:hint="eastAsia"/>
+          <w:b/>
+          <w:sz w:val="24"/>
+        </w:rPr>
+        <w:t>a</w:t>
+      </w:r>
+      <w:r>
+        <w:rPr>
+          <w:rFonts w:hint="eastAsia"/>
+          <w:b/>
+          <w:sz w:val="24"/>
+        </w:rPr>
+        <w:t>ck Metal</w:t>
+      </w:r>
+      <w:r>
+        <w:rPr>
+          <w:rFonts w:hint="eastAsia"/>
+          <w:b/>
+          <w:sz w:val="24"/>
+        </w:rPr>
+        <w:t>/</w:t>
+      </w:r>
+      <w:r>
+        <w:rPr>
+          <w:rFonts w:hint="eastAsia"/>
+          <w:b/>
+          <w:sz w:val="24"/>
+        </w:rPr>
+        <w:t>黑金属：</w:t>
+      </w:r>
+    </w:p>
+    <w:p>
+      <w:pPr>
+        <w:rPr>
+          <w:sz w:val="24"/>
+        </w:rPr>
+      </w:pPr>
+      <w:r>
+        <w:rPr>
+          <w:rFonts w:hint="eastAsia"/>
+          <w:sz w:val="24"/>
+        </w:rPr>
+        <w:t>残害（</w:t>
+      </w:r>
+      <w:r>
+        <w:rPr>
+          <w:rFonts w:hint="eastAsia"/>
+          <w:sz w:val="24"/>
+        </w:rPr>
+        <w:t>Mayhem</w:t>
+      </w:r>
+      <w:r>
+        <w:rPr>
+          <w:rFonts w:hint="eastAsia"/>
+          <w:sz w:val="24"/>
+        </w:rPr>
+        <w:t>）、马杜克（</w:t>
+      </w:r>
+      <w:r>
+        <w:rPr>
+          <w:rFonts w:hint="eastAsia"/>
+          <w:sz w:val="24"/>
+        </w:rPr>
+        <w:t>Marduk</w:t>
+      </w:r>
+      <w:r>
+        <w:rPr>
+          <w:rFonts w:hint="eastAsia"/>
+          <w:sz w:val="24"/>
+        </w:rPr>
+        <w:t>）、巴托里（</w:t>
+      </w:r>
+      <w:r>
+        <w:rPr>
+          <w:rFonts w:hint="eastAsia"/>
+          <w:sz w:val="24"/>
+        </w:rPr>
+        <w:t>Bathory</w:t>
+      </w:r>
+      <w:r>
+        <w:rPr>
+          <w:rFonts w:hint="eastAsia"/>
+          <w:sz w:val="24"/>
+        </w:rPr>
+        <w:t>）、皇帝（</w:t>
+      </w:r>
+      <w:r>
+        <w:rPr>
+          <w:rFonts w:hint="eastAsia"/>
+          <w:sz w:val="24"/>
+        </w:rPr>
+        <w:t>Emperor</w:t>
+      </w:r>
+      <w:r>
+        <w:rPr>
+          <w:rFonts w:hint="eastAsia"/>
+          <w:sz w:val="24"/>
+        </w:rPr>
+        <w:t>）、老人之子（</w:t>
+      </w:r>
+      <w:r>
+        <w:rPr>
+          <w:rFonts w:hint="eastAsia"/>
+          <w:sz w:val="24"/>
+        </w:rPr>
+        <w:t>Old Man's Child</w:t>
+      </w:r>
+      <w:r>
+        <w:rPr>
+          <w:rFonts w:hint="eastAsia"/>
+          <w:sz w:val="24"/>
+        </w:rPr>
+        <w:t>）、阴暗城堡（</w:t>
+      </w:r>
+      <w:r>
+        <w:rPr>
+          <w:rFonts w:hint="eastAsia"/>
+          <w:sz w:val="24"/>
+        </w:rPr>
+        <w:t>Dimmu Borgir</w:t>
+      </w:r>
+      <w:r>
+        <w:rPr>
+          <w:rFonts w:hint="eastAsia"/>
+          <w:sz w:val="24"/>
+        </w:rPr>
+        <w:t>）、被奴役（</w:t>
+      </w:r>
+      <w:r>
+        <w:rPr>
+          <w:rFonts w:hint="eastAsia"/>
+          <w:sz w:val="24"/>
+        </w:rPr>
+        <w:t>Enslaved</w:t>
+      </w:r>
+      <w:r>
+        <w:rPr>
+          <w:rFonts w:hint="eastAsia"/>
+          <w:sz w:val="24"/>
+        </w:rPr>
+        <w:t>）、阴暗王权（</w:t>
+      </w:r>
+      <w:r>
+        <w:rPr>
+          <w:rFonts w:hint="eastAsia"/>
+          <w:sz w:val="24"/>
+        </w:rPr>
+        <w:t>Darkthrone</w:t>
+      </w:r>
+      <w:r>
+        <w:rPr>
+          <w:rFonts w:hint="eastAsia"/>
+          <w:sz w:val="24"/>
+        </w:rPr>
+        <w:t>）、不朽（</w:t>
+      </w:r>
+      <w:r>
+        <w:rPr>
+          <w:rFonts w:hint="eastAsia"/>
+          <w:sz w:val="24"/>
+        </w:rPr>
+        <w:t>Immortal</w:t>
+      </w:r>
+      <w:r>
+        <w:rPr>
+          <w:rFonts w:hint="eastAsia"/>
+          <w:sz w:val="24"/>
+        </w:rPr>
+        <w:t>）、大角星（</w:t>
+      </w:r>
+      <w:r>
+        <w:rPr>
+          <w:rFonts w:hint="eastAsia"/>
+          <w:sz w:val="24"/>
+        </w:rPr>
+        <w:t>Arcturus</w:t>
+      </w:r>
+      <w:r>
+        <w:rPr>
+          <w:rFonts w:hint="eastAsia"/>
+          <w:sz w:val="24"/>
+        </w:rPr>
+        <w:t>）、瓦尔法（</w:t>
+      </w:r>
+      <w:r>
+        <w:rPr>
+          <w:rFonts w:hint="eastAsia"/>
+          <w:sz w:val="24"/>
+        </w:rPr>
+        <w:t>Valfa</w:t>
+      </w:r>
+      <w:r>
+        <w:rPr>
+          <w:rFonts w:hint="eastAsia"/>
+          <w:sz w:val="24"/>
+        </w:rPr>
+        <w:t>）、战士（</w:t>
+      </w:r>
+      <w:r>
+        <w:rPr>
+          <w:rFonts w:hint="eastAsia"/>
+          <w:sz w:val="24"/>
+        </w:rPr>
+        <w:t>Windir</w:t>
+      </w:r>
+      <w:r>
+        <w:rPr>
+          <w:rFonts w:hint="eastAsia"/>
+          <w:sz w:val="24"/>
+        </w:rPr>
+        <w:t>）、狼（</w:t>
+      </w:r>
+      <w:r>
+        <w:rPr>
+          <w:rFonts w:hint="eastAsia"/>
+          <w:sz w:val="24"/>
+        </w:rPr>
+        <w:t>Ulver</w:t>
+      </w:r>
+      <w:r>
+        <w:rPr>
+          <w:rFonts w:hint="eastAsia"/>
+          <w:sz w:val="24"/>
+        </w:rPr>
+        <w:t>）、古老仪式（</w:t>
+      </w:r>
+      <w:r>
+        <w:rPr>
+          <w:rFonts w:hint="eastAsia"/>
+          <w:sz w:val="24"/>
+        </w:rPr>
+        <w:t>Ancient Rites</w:t>
+      </w:r>
+      <w:r>
+        <w:rPr>
+          <w:rFonts w:hint="eastAsia"/>
+          <w:sz w:val="24"/>
+        </w:rPr>
+        <w:t>）、喀尔巴阡的森林（</w:t>
+      </w:r>
+      <w:r>
+        <w:rPr>
+          <w:rFonts w:hint="eastAsia"/>
+          <w:sz w:val="24"/>
+        </w:rPr>
+        <w:t>Carpathian Forest</w:t>
+      </w:r>
+      <w:r>
+        <w:rPr>
+          <w:rFonts w:hint="eastAsia"/>
+          <w:sz w:val="24"/>
+        </w:rPr>
+        <w:t>）、污秽的摇篮（</w:t>
+      </w:r>
+      <w:r>
+        <w:rPr>
+          <w:rFonts w:hint="eastAsia"/>
+          <w:sz w:val="24"/>
+        </w:rPr>
+        <w:t>Cradle of Filth</w:t>
+      </w:r>
+      <w:r>
+        <w:rPr>
+          <w:rFonts w:hint="eastAsia"/>
+          <w:sz w:val="24"/>
+        </w:rPr>
+        <w:t>）</w:t>
+      </w:r>
+    </w:p>
+    <w:p>
+      <w:pPr>
+        <w:rPr>
+          <w:sz w:val="24"/>
+        </w:rPr>
+      </w:pPr>
+    </w:p>
+    <w:p>
+      <w:pPr>
+        <w:rPr>
+          <w:b/>
+          <w:sz w:val="24"/>
+        </w:rPr>
+      </w:pPr>
+      <w:r>
+        <w:rPr>
+          <w:rFonts w:hint="eastAsia"/>
+          <w:b/>
+          <w:sz w:val="24"/>
+        </w:rPr>
+        <w:t>Viking Metal/</w:t>
+      </w:r>
+      <w:r>
+        <w:rPr>
+          <w:rFonts w:hint="eastAsia"/>
+          <w:b/>
+          <w:sz w:val="24"/>
+        </w:rPr>
+        <w:t>维京金属</w:t>
+      </w:r>
+      <w:r>
+        <w:rPr>
+          <w:rFonts w:hint="eastAsia"/>
+          <w:b/>
+          <w:sz w:val="24"/>
+        </w:rPr>
+        <w:t>:</w:t>
+      </w:r>
+    </w:p>
+    <w:p>
+      <w:pPr>
+        <w:rPr>
+          <w:sz w:val="24"/>
+        </w:rPr>
+      </w:pPr>
+      <w:r>
+        <w:rPr>
+          <w:rFonts w:hint="eastAsia"/>
+          <w:sz w:val="24"/>
+        </w:rPr>
+        <w:t>瓦尔法（</w:t>
+      </w:r>
+      <w:r>
+        <w:rPr>
+          <w:rFonts w:hint="eastAsia"/>
+          <w:sz w:val="24"/>
+        </w:rPr>
+        <w:t>Valfa</w:t>
+      </w:r>
+      <w:r>
+        <w:rPr>
+          <w:rFonts w:hint="eastAsia"/>
+          <w:sz w:val="24"/>
+        </w:rPr>
+        <w:t>）、战士（</w:t>
+      </w:r>
+      <w:r>
+        <w:rPr>
+          <w:rFonts w:hint="eastAsia"/>
+          <w:sz w:val="24"/>
+        </w:rPr>
+        <w:t>Windir</w:t>
+      </w:r>
+      <w:r>
+        <w:rPr>
+          <w:rFonts w:hint="eastAsia"/>
+          <w:sz w:val="24"/>
+        </w:rPr>
+        <w:t>）、被奴役（</w:t>
+      </w:r>
+      <w:r>
+        <w:rPr>
+          <w:rFonts w:hint="eastAsia"/>
+          <w:sz w:val="24"/>
+        </w:rPr>
+        <w:t>Enslaved</w:t>
+      </w:r>
+      <w:r>
+        <w:rPr>
+          <w:rFonts w:hint="eastAsia"/>
+          <w:sz w:val="24"/>
+        </w:rPr>
+        <w:t>）、剑鞘（</w:t>
+      </w:r>
+      <w:r>
+        <w:rPr>
+          <w:rFonts w:hint="eastAsia"/>
+          <w:sz w:val="24"/>
+        </w:rPr>
+        <w:t>Ensiferum</w:t>
+      </w:r>
+      <w:r>
+        <w:rPr>
+          <w:rFonts w:hint="eastAsia"/>
+          <w:sz w:val="24"/>
+        </w:rPr>
+        <w:t>）、月之哀（</w:t>
+      </w:r>
+      <w:r>
+        <w:rPr>
+          <w:rFonts w:hint="eastAsia"/>
+          <w:sz w:val="24"/>
+        </w:rPr>
+        <w:t>Moonsorrow</w:t>
+      </w:r>
+      <w:r>
+        <w:rPr>
+          <w:rFonts w:hint="eastAsia"/>
+          <w:sz w:val="24"/>
+        </w:rPr>
+        <w:t>）、芬兰赞歌（</w:t>
+      </w:r>
+      <w:r>
+        <w:rPr>
+          <w:rFonts w:hint="eastAsia"/>
+          <w:sz w:val="24"/>
+        </w:rPr>
+        <w:t>Finntroll</w:t>
+      </w:r>
+      <w:r>
+        <w:rPr>
+          <w:rFonts w:hint="eastAsia"/>
+          <w:sz w:val="24"/>
+        </w:rPr>
+        <w:t>）、巴托里（</w:t>
+      </w:r>
+      <w:r>
+        <w:rPr>
+          <w:rFonts w:hint="eastAsia"/>
+          <w:sz w:val="24"/>
+        </w:rPr>
+        <w:t>Bathory</w:t>
+      </w:r>
+      <w:r>
+        <w:rPr>
+          <w:rFonts w:hint="eastAsia"/>
+          <w:sz w:val="24"/>
+        </w:rPr>
+        <w:t>）</w:t>
+      </w:r>
+    </w:p>
+    <w:p>
+      <w:pPr>
+        <w:rPr>
+          <w:sz w:val="24"/>
+        </w:rPr>
+      </w:pPr>
+    </w:p>
+    <w:p>
+      <w:pPr>
+        <w:rPr>
+          <w:b/>
+          <w:sz w:val="24"/>
+        </w:rPr>
+      </w:pPr>
+      <w:r>
+        <w:rPr>
+          <w:rFonts w:hint="eastAsia"/>
+          <w:b/>
+          <w:sz w:val="24"/>
+        </w:rPr>
+        <w:t>Power Metal/</w:t>
+      </w:r>
+      <w:r>
+        <w:rPr>
+          <w:rFonts w:hint="eastAsia"/>
+          <w:b/>
+          <w:sz w:val="24"/>
+        </w:rPr>
+        <w:t>力量金属</w:t>
+      </w:r>
+      <w:r>
+        <w:rPr>
+          <w:rFonts w:hint="eastAsia"/>
+          <w:b/>
+          <w:sz w:val="24"/>
+        </w:rPr>
+        <w:t>:</w:t>
+      </w:r>
+    </w:p>
+    <w:p>
+      <w:pPr>
+        <w:rPr>
+          <w:sz w:val="24"/>
+        </w:rPr>
+      </w:pPr>
+      <w:r>
+        <w:rPr>
+          <w:rFonts w:hint="eastAsia"/>
+          <w:sz w:val="24"/>
+        </w:rPr>
+        <w:t>万圣节（</w:t>
+      </w:r>
+      <w:r>
+        <w:rPr>
+          <w:rFonts w:hint="eastAsia"/>
+          <w:sz w:val="24"/>
+        </w:rPr>
+        <w:t>Helloween</w:t>
+      </w:r>
+      <w:r>
+        <w:rPr>
+          <w:rFonts w:hint="eastAsia"/>
+          <w:sz w:val="24"/>
+        </w:rPr>
+        <w:t>）、盲目守护人（</w:t>
+      </w:r>
+      <w:r>
+        <w:rPr>
+          <w:rFonts w:hint="eastAsia"/>
+          <w:sz w:val="24"/>
+        </w:rPr>
+        <w:t>Blind Guardian</w:t>
+      </w:r>
+      <w:r>
+        <w:rPr>
+          <w:rFonts w:hint="eastAsia"/>
+          <w:sz w:val="24"/>
+        </w:rPr>
+        <w:t>）、火神（</w:t>
+      </w:r>
+      <w:r>
+        <w:rPr>
+          <w:rFonts w:hint="eastAsia"/>
+          <w:sz w:val="24"/>
+        </w:rPr>
+        <w:t>Angra</w:t>
+      </w:r>
+      <w:r>
+        <w:rPr>
+          <w:rFonts w:hint="eastAsia"/>
+          <w:sz w:val="24"/>
+        </w:rPr>
+        <w:t>）、阴暗荒野（</w:t>
+      </w:r>
+      <w:r>
+        <w:rPr>
+          <w:rFonts w:hint="eastAsia"/>
+          <w:sz w:val="24"/>
+        </w:rPr>
+        <w:t>Dark Moor</w:t>
+      </w:r>
+      <w:r>
+        <w:rPr>
+          <w:rFonts w:hint="eastAsia"/>
+          <w:sz w:val="24"/>
+        </w:rPr>
+        <w:t>）、龙的力量（</w:t>
+      </w:r>
+      <w:r>
+        <w:rPr>
+          <w:rFonts w:hint="eastAsia"/>
+          <w:sz w:val="24"/>
+        </w:rPr>
+        <w:t>Dragonforce</w:t>
+      </w:r>
+      <w:r>
+        <w:rPr>
+          <w:rFonts w:hint="eastAsia"/>
+          <w:sz w:val="24"/>
+        </w:rPr>
+        <w:t>）、仙境（</w:t>
+      </w:r>
+      <w:r>
+        <w:rPr>
+          <w:rFonts w:hint="eastAsia"/>
+          <w:sz w:val="24"/>
+        </w:rPr>
+        <w:t>Fairyland</w:t>
+      </w:r>
+      <w:r>
+        <w:rPr>
+          <w:rFonts w:hint="eastAsia"/>
+          <w:sz w:val="24"/>
+        </w:rPr>
+        <w:t>）、梦魇（</w:t>
+      </w:r>
+      <w:r>
+        <w:rPr>
+          <w:rFonts w:hint="eastAsia"/>
+          <w:sz w:val="24"/>
+        </w:rPr>
+        <w:t>Dream Evil</w:t>
+      </w:r>
+      <w:r>
+        <w:rPr>
+          <w:rFonts w:hint="eastAsia"/>
+          <w:sz w:val="24"/>
+        </w:rPr>
+        <w:t>）、</w:t>
+      </w:r>
+      <w:r>
+        <w:rPr>
+          <w:rFonts w:hint="eastAsia"/>
+          <w:sz w:val="24"/>
+        </w:rPr>
         <w:lastRenderedPageBreak/>
-        <w:t>Def Leppard</w:t>
-      </w:r>
-      <w:r>
-        <w:rPr>
-          <w:rFonts w:hint="eastAsia"/>
-          <w:sz w:val="24"/>
-        </w:rPr>
-        <w:t>、</w:t>
-      </w:r>
-      <w:r>
-        <w:rPr>
-          <w:rFonts w:hint="eastAsia"/>
-          <w:sz w:val="24"/>
-        </w:rPr>
-        <w:t>Girlschool</w:t>
-      </w:r>
-      <w:r>
-        <w:rPr>
-          <w:rFonts w:hint="eastAsia"/>
-          <w:sz w:val="24"/>
-        </w:rPr>
-        <w:t>、</w:t>
-      </w:r>
-      <w:r>
-        <w:rPr>
-          <w:rFonts w:hint="eastAsia"/>
-          <w:sz w:val="24"/>
-        </w:rPr>
-        <w:t>Blitzkrieg</w:t>
-      </w:r>
-      <w:r>
-        <w:rPr>
-          <w:rFonts w:hint="eastAsia"/>
-          <w:sz w:val="24"/>
-        </w:rPr>
-        <w:t>（闪电战）</w:t>
-      </w:r>
-      <w:r>
-        <w:rPr>
-          <w:rFonts w:hint="eastAsia"/>
-          <w:sz w:val="24"/>
-        </w:rPr>
-        <w:t>、</w:t>
-      </w:r>
-      <w:r>
-        <w:rPr>
-          <w:rFonts w:hint="eastAsia"/>
-          <w:sz w:val="24"/>
-        </w:rPr>
-        <w:t>Angel Witch</w:t>
-      </w:r>
-      <w:r>
-        <w:rPr>
-          <w:rFonts w:hint="eastAsia"/>
-          <w:sz w:val="24"/>
-        </w:rPr>
-        <w:t>、</w:t>
-      </w:r>
-      <w:r>
-        <w:rPr>
-          <w:rFonts w:hint="eastAsia"/>
-          <w:sz w:val="24"/>
-        </w:rPr>
-        <w:t>Saxon</w:t>
-      </w:r>
-      <w:r>
-        <w:rPr>
-          <w:rFonts w:hint="eastAsia"/>
-          <w:sz w:val="24"/>
-        </w:rPr>
-        <w:t>（萨克逊人）</w:t>
-      </w:r>
-    </w:p>
-    <w:p>
-      <w:pPr>
-        <w:rPr>
-          <w:sz w:val="24"/>
-        </w:rPr>
-      </w:pPr>
-    </w:p>
-    <w:p>
-      <w:pPr>
-        <w:rPr>
-          <w:b/>
-          <w:sz w:val="24"/>
-        </w:rPr>
-      </w:pPr>
-      <w:r>
-        <w:rPr>
-          <w:rFonts w:hint="eastAsia"/>
-          <w:b/>
-          <w:sz w:val="24"/>
-        </w:rPr>
-        <w:t>Trash Metal</w:t>
-      </w:r>
-      <w:r>
-        <w:rPr>
-          <w:rFonts w:hint="eastAsia"/>
-          <w:b/>
-          <w:sz w:val="24"/>
-        </w:rPr>
-        <w:t>/</w:t>
-      </w:r>
-      <w:r>
-        <w:rPr>
-          <w:rFonts w:hint="eastAsia"/>
-          <w:b/>
-          <w:sz w:val="24"/>
-        </w:rPr>
-        <w:t>激流金属：</w:t>
-      </w:r>
-    </w:p>
-    <w:p>
-      <w:pPr>
-        <w:rPr>
-          <w:sz w:val="24"/>
-        </w:rPr>
-      </w:pPr>
-      <w:r>
-        <w:rPr>
-          <w:rFonts w:hint="eastAsia"/>
-          <w:sz w:val="24"/>
-        </w:rPr>
-        <w:t>Anthrax</w:t>
-      </w:r>
-      <w:r>
-        <w:rPr>
-          <w:rFonts w:hint="eastAsia"/>
-          <w:sz w:val="24"/>
-        </w:rPr>
-        <w:t>（炭疽）、</w:t>
-      </w:r>
-      <w:r>
-        <w:rPr>
-          <w:rFonts w:hint="eastAsia"/>
-          <w:sz w:val="24"/>
-        </w:rPr>
-        <w:t>Annihilator</w:t>
-      </w:r>
-      <w:r>
-        <w:rPr>
-          <w:rFonts w:hint="eastAsia"/>
-          <w:sz w:val="24"/>
-        </w:rPr>
-        <w:t>（歼灭者）、</w:t>
-      </w:r>
-      <w:r>
-        <w:rPr>
-          <w:rFonts w:hint="eastAsia"/>
-          <w:sz w:val="24"/>
-        </w:rPr>
-        <w:t>Arch Enemy</w:t>
-      </w:r>
-      <w:r>
-        <w:rPr>
-          <w:rFonts w:hint="eastAsia"/>
-          <w:sz w:val="24"/>
-        </w:rPr>
-        <w:t>、</w:t>
-      </w:r>
-      <w:r>
-        <w:rPr>
-          <w:rFonts w:hint="eastAsia"/>
-          <w:sz w:val="24"/>
-        </w:rPr>
-        <w:t>Death Angel</w:t>
-      </w:r>
-      <w:r>
-        <w:rPr>
-          <w:rFonts w:hint="eastAsia"/>
-          <w:sz w:val="24"/>
-        </w:rPr>
-        <w:t>、</w:t>
-      </w:r>
-      <w:r>
-        <w:rPr>
-          <w:rFonts w:hint="eastAsia"/>
-          <w:sz w:val="24"/>
-        </w:rPr>
-        <w:t>Dark Angel</w:t>
-      </w:r>
-      <w:r>
-        <w:rPr>
-          <w:rFonts w:hint="eastAsia"/>
-          <w:sz w:val="24"/>
-        </w:rPr>
-        <w:t>、</w:t>
-      </w:r>
-      <w:r>
-        <w:rPr>
-          <w:rFonts w:hint="eastAsia"/>
-          <w:sz w:val="24"/>
-        </w:rPr>
-        <w:t>Exodus</w:t>
-      </w:r>
-      <w:r>
-        <w:rPr>
-          <w:rFonts w:hint="eastAsia"/>
-          <w:sz w:val="24"/>
-        </w:rPr>
-        <w:t>（出走）、</w:t>
-      </w:r>
-      <w:r>
-        <w:rPr>
-          <w:rFonts w:hint="eastAsia"/>
-          <w:sz w:val="24"/>
-        </w:rPr>
-        <w:t>Forbidden</w:t>
-      </w:r>
-      <w:r>
-        <w:rPr>
-          <w:rFonts w:hint="eastAsia"/>
-          <w:sz w:val="24"/>
-        </w:rPr>
-        <w:t>、</w:t>
-      </w:r>
-      <w:r>
-        <w:rPr>
-          <w:rFonts w:hint="eastAsia"/>
-          <w:sz w:val="24"/>
-        </w:rPr>
-        <w:t>Death</w:t>
-      </w:r>
-      <w:r>
-        <w:rPr>
-          <w:rFonts w:hint="eastAsia"/>
-          <w:sz w:val="24"/>
-        </w:rPr>
-        <w:t>、</w:t>
-      </w:r>
-      <w:r>
-        <w:rPr>
-          <w:rFonts w:hint="eastAsia"/>
-          <w:sz w:val="24"/>
-        </w:rPr>
-        <w:t>Kreator</w:t>
-      </w:r>
-      <w:r>
-        <w:rPr>
-          <w:rFonts w:hint="eastAsia"/>
-          <w:sz w:val="24"/>
-        </w:rPr>
-        <w:t>（缔造者）、</w:t>
-      </w:r>
-      <w:r>
-        <w:rPr>
-          <w:rFonts w:hint="eastAsia"/>
-          <w:sz w:val="24"/>
-        </w:rPr>
-        <w:t>Destruction</w:t>
-      </w:r>
-      <w:r>
-        <w:rPr>
-          <w:rFonts w:hint="eastAsia"/>
-          <w:sz w:val="24"/>
-        </w:rPr>
-        <w:t>、</w:t>
-      </w:r>
-      <w:r>
-        <w:rPr>
-          <w:rFonts w:hint="eastAsia"/>
-          <w:sz w:val="24"/>
-        </w:rPr>
-        <w:t>Metallica</w:t>
-      </w:r>
-      <w:r>
-        <w:rPr>
-          <w:rFonts w:hint="eastAsia"/>
-          <w:sz w:val="24"/>
-        </w:rPr>
-        <w:t>、</w:t>
-      </w:r>
-      <w:r>
-        <w:rPr>
-          <w:rFonts w:hint="eastAsia"/>
-          <w:sz w:val="24"/>
-        </w:rPr>
-        <w:t>Megadeth</w:t>
-      </w:r>
-      <w:r>
-        <w:rPr>
-          <w:rFonts w:hint="eastAsia"/>
-          <w:sz w:val="24"/>
-        </w:rPr>
-        <w:t>、</w:t>
-      </w:r>
-      <w:r>
-        <w:rPr>
-          <w:rFonts w:hint="eastAsia"/>
-          <w:sz w:val="24"/>
-        </w:rPr>
-        <w:t>Metal Church</w:t>
-      </w:r>
-      <w:r>
-        <w:rPr>
-          <w:rFonts w:hint="eastAsia"/>
-          <w:sz w:val="24"/>
-        </w:rPr>
-        <w:t>、</w:t>
-      </w:r>
-      <w:r>
-        <w:rPr>
-          <w:rFonts w:hint="eastAsia"/>
-          <w:sz w:val="24"/>
-        </w:rPr>
-        <w:t>Overdose</w:t>
-      </w:r>
-      <w:r>
-        <w:rPr>
-          <w:rFonts w:hint="eastAsia"/>
-          <w:sz w:val="24"/>
-        </w:rPr>
-        <w:t>（原始）、</w:t>
-      </w:r>
-      <w:r>
-        <w:rPr>
-          <w:rFonts w:hint="eastAsia"/>
-          <w:sz w:val="24"/>
-        </w:rPr>
-        <w:t>Over Kill</w:t>
-      </w:r>
-      <w:r>
-        <w:rPr>
-          <w:rFonts w:hint="eastAsia"/>
-          <w:sz w:val="24"/>
-        </w:rPr>
-        <w:t>、</w:t>
-      </w:r>
-      <w:r>
-        <w:rPr>
-          <w:rFonts w:hint="eastAsia"/>
-          <w:sz w:val="24"/>
-        </w:rPr>
-        <w:t>Raise Hell</w:t>
-      </w:r>
-      <w:r>
-        <w:rPr>
-          <w:rFonts w:hint="eastAsia"/>
-          <w:sz w:val="24"/>
-        </w:rPr>
-        <w:t>、</w:t>
-      </w:r>
-      <w:r>
-        <w:rPr>
-          <w:rFonts w:hint="eastAsia"/>
-          <w:sz w:val="24"/>
-        </w:rPr>
-        <w:t>Slayer</w:t>
-      </w:r>
-      <w:r>
-        <w:rPr>
-          <w:rFonts w:hint="eastAsia"/>
-          <w:sz w:val="24"/>
-        </w:rPr>
-        <w:t>、</w:t>
-      </w:r>
-      <w:r>
-        <w:rPr>
-          <w:rFonts w:hint="eastAsia"/>
-          <w:sz w:val="24"/>
-        </w:rPr>
-        <w:t>Sepultura</w:t>
-      </w:r>
-      <w:r>
-        <w:rPr>
-          <w:rFonts w:hint="eastAsia"/>
-          <w:sz w:val="24"/>
-        </w:rPr>
-        <w:t>（埋葬）、</w:t>
-      </w:r>
-      <w:r>
-        <w:rPr>
-          <w:rFonts w:hint="eastAsia"/>
-          <w:sz w:val="24"/>
-        </w:rPr>
-        <w:t>Testament</w:t>
-      </w:r>
-      <w:r>
-        <w:rPr>
-          <w:rFonts w:hint="eastAsia"/>
-          <w:sz w:val="24"/>
-        </w:rPr>
-        <w:t>（圣约书）、</w:t>
-      </w:r>
-      <w:r>
-        <w:rPr>
-          <w:rFonts w:hint="eastAsia"/>
-          <w:sz w:val="24"/>
-        </w:rPr>
-        <w:t>Pantera</w:t>
-      </w:r>
-    </w:p>
-    <w:p>
-      <w:pPr>
-        <w:rPr>
-          <w:sz w:val="24"/>
-        </w:rPr>
-      </w:pPr>
-    </w:p>
-    <w:p>
-      <w:pPr>
-        <w:rPr>
-          <w:b/>
-          <w:sz w:val="24"/>
-        </w:rPr>
-      </w:pPr>
-      <w:r>
-        <w:rPr>
-          <w:rFonts w:hint="eastAsia"/>
-          <w:b/>
-          <w:sz w:val="24"/>
-        </w:rPr>
-        <w:t>Pop Metal</w:t>
-      </w:r>
-      <w:r>
-        <w:rPr>
-          <w:rFonts w:hint="eastAsia"/>
-          <w:b/>
-          <w:sz w:val="24"/>
-        </w:rPr>
-        <w:t>/</w:t>
-      </w:r>
-      <w:r>
-        <w:rPr>
-          <w:rFonts w:hint="eastAsia"/>
-          <w:b/>
-          <w:sz w:val="24"/>
-        </w:rPr>
-        <w:t>流行金属：</w:t>
-      </w:r>
-    </w:p>
-    <w:p>
-      <w:pPr>
-        <w:rPr>
-          <w:sz w:val="24"/>
-        </w:rPr>
-      </w:pPr>
-      <w:r>
-        <w:rPr>
-          <w:rFonts w:hint="eastAsia"/>
-          <w:sz w:val="24"/>
-        </w:rPr>
-        <w:t>Kiss</w:t>
-      </w:r>
-      <w:r>
-        <w:rPr>
-          <w:rFonts w:hint="eastAsia"/>
-          <w:sz w:val="24"/>
-        </w:rPr>
-        <w:t>、</w:t>
-      </w:r>
-      <w:r>
-        <w:rPr>
-          <w:rFonts w:hint="eastAsia"/>
-          <w:sz w:val="24"/>
-        </w:rPr>
-        <w:t>Aerosmith</w:t>
-      </w:r>
-      <w:r>
-        <w:rPr>
-          <w:rFonts w:hint="eastAsia"/>
-          <w:sz w:val="24"/>
-        </w:rPr>
-        <w:t>、</w:t>
-      </w:r>
-      <w:r>
-        <w:rPr>
-          <w:rFonts w:hint="eastAsia"/>
-          <w:sz w:val="24"/>
-        </w:rPr>
-        <w:t>Alice Cooper</w:t>
-      </w:r>
-      <w:r>
-        <w:rPr>
-          <w:rFonts w:hint="eastAsia"/>
-          <w:sz w:val="24"/>
-        </w:rPr>
-        <w:t>、</w:t>
-      </w:r>
-      <w:r>
-        <w:rPr>
-          <w:rFonts w:hint="eastAsia"/>
-          <w:sz w:val="24"/>
-        </w:rPr>
-        <w:t>Def Leppard</w:t>
-      </w:r>
-      <w:r>
-        <w:rPr>
-          <w:rFonts w:hint="eastAsia"/>
-          <w:sz w:val="24"/>
-        </w:rPr>
-        <w:t>、</w:t>
-      </w:r>
-      <w:r>
-        <w:rPr>
-          <w:rFonts w:hint="eastAsia"/>
-          <w:sz w:val="24"/>
-        </w:rPr>
-        <w:t>Guns &amp; Roses</w:t>
-      </w:r>
-      <w:r>
-        <w:rPr>
-          <w:rFonts w:hint="eastAsia"/>
-          <w:sz w:val="24"/>
-        </w:rPr>
-        <w:t>、</w:t>
-      </w:r>
-      <w:r>
-        <w:rPr>
-          <w:rFonts w:hint="eastAsia"/>
-          <w:sz w:val="24"/>
-        </w:rPr>
-        <w:t>Skid Row</w:t>
-      </w:r>
-      <w:r>
-        <w:rPr>
-          <w:rFonts w:hint="eastAsia"/>
-          <w:sz w:val="24"/>
-        </w:rPr>
-        <w:t>、</w:t>
-      </w:r>
-      <w:r>
-        <w:rPr>
-          <w:rFonts w:hint="eastAsia"/>
-          <w:sz w:val="24"/>
-        </w:rPr>
-        <w:t>Bon Jovi</w:t>
-      </w:r>
-      <w:r>
-        <w:rPr>
-          <w:rFonts w:hint="eastAsia"/>
-          <w:sz w:val="24"/>
-        </w:rPr>
-        <w:t>、</w:t>
-      </w:r>
-      <w:r>
-        <w:rPr>
-          <w:rFonts w:hint="eastAsia"/>
-          <w:sz w:val="24"/>
-        </w:rPr>
-        <w:t>Motley Crue</w:t>
-      </w:r>
-      <w:r>
-        <w:rPr>
-          <w:rFonts w:hint="eastAsia"/>
-          <w:sz w:val="24"/>
-        </w:rPr>
-        <w:t>、</w:t>
-      </w:r>
-      <w:r>
-        <w:rPr>
-          <w:rFonts w:hint="eastAsia"/>
-          <w:sz w:val="24"/>
-        </w:rPr>
-        <w:t>Mr. Big</w:t>
-      </w:r>
-      <w:r>
-        <w:rPr>
-          <w:rFonts w:hint="eastAsia"/>
-          <w:sz w:val="24"/>
-        </w:rPr>
-        <w:t>、</w:t>
-      </w:r>
-      <w:r>
-        <w:rPr>
-          <w:rFonts w:hint="eastAsia"/>
-          <w:sz w:val="24"/>
-        </w:rPr>
-        <w:t>Tesla</w:t>
-      </w:r>
-      <w:r>
-        <w:rPr>
-          <w:rFonts w:hint="eastAsia"/>
-          <w:sz w:val="24"/>
-        </w:rPr>
-        <w:t>、</w:t>
-      </w:r>
-      <w:r>
-        <w:rPr>
-          <w:rFonts w:hint="eastAsia"/>
-          <w:sz w:val="24"/>
-        </w:rPr>
-        <w:t>Great White</w:t>
-      </w:r>
-      <w:r>
-        <w:rPr>
-          <w:rFonts w:hint="eastAsia"/>
-          <w:sz w:val="24"/>
-        </w:rPr>
-        <w:t>、</w:t>
-      </w:r>
-      <w:r>
-        <w:rPr>
-          <w:rFonts w:hint="eastAsia"/>
-          <w:sz w:val="24"/>
-        </w:rPr>
-        <w:t>Poison</w:t>
-      </w:r>
-      <w:r>
-        <w:rPr>
-          <w:rFonts w:hint="eastAsia"/>
-          <w:sz w:val="24"/>
-        </w:rPr>
-        <w:t>、</w:t>
-      </w:r>
-      <w:r>
-        <w:rPr>
-          <w:rFonts w:hint="eastAsia"/>
-          <w:sz w:val="24"/>
-        </w:rPr>
-        <w:t>Cinderella</w:t>
-      </w:r>
-      <w:r>
-        <w:rPr>
-          <w:rFonts w:hint="eastAsia"/>
-          <w:sz w:val="24"/>
-        </w:rPr>
-        <w:t>、</w:t>
-      </w:r>
-      <w:r>
-        <w:rPr>
-          <w:rFonts w:hint="eastAsia"/>
-          <w:sz w:val="24"/>
-        </w:rPr>
-        <w:t>Dokken</w:t>
-      </w:r>
-      <w:r>
-        <w:rPr>
-          <w:rFonts w:hint="eastAsia"/>
-          <w:sz w:val="24"/>
-        </w:rPr>
-        <w:t>（杜肯）、</w:t>
-      </w:r>
-      <w:r>
-        <w:rPr>
-          <w:rFonts w:hint="eastAsia"/>
-          <w:sz w:val="24"/>
-        </w:rPr>
-        <w:t>Whitesnake</w:t>
-      </w:r>
-      <w:r>
-        <w:rPr>
-          <w:rFonts w:hint="eastAsia"/>
-          <w:sz w:val="24"/>
-        </w:rPr>
-        <w:t>、</w:t>
-      </w:r>
-      <w:r>
-        <w:rPr>
-          <w:rFonts w:hint="eastAsia"/>
-          <w:sz w:val="24"/>
-        </w:rPr>
-        <w:t>White Lion</w:t>
-      </w:r>
-      <w:r>
-        <w:rPr>
-          <w:rFonts w:hint="eastAsia"/>
-          <w:sz w:val="24"/>
-        </w:rPr>
-        <w:t>、</w:t>
-      </w:r>
-      <w:r>
-        <w:rPr>
-          <w:rFonts w:hint="eastAsia"/>
-          <w:sz w:val="24"/>
-        </w:rPr>
-        <w:t>GWAR</w:t>
-      </w:r>
-      <w:r>
-        <w:rPr>
-          <w:rFonts w:hint="eastAsia"/>
-          <w:sz w:val="24"/>
-        </w:rPr>
-        <w:t>、</w:t>
-      </w:r>
-      <w:r>
-        <w:rPr>
-          <w:rFonts w:hint="eastAsia"/>
-          <w:sz w:val="24"/>
-        </w:rPr>
-        <w:t>Scorpions</w:t>
-      </w:r>
-    </w:p>
-    <w:p>
-      <w:pPr>
-        <w:rPr>
-          <w:sz w:val="24"/>
-        </w:rPr>
-      </w:pPr>
-    </w:p>
-    <w:p>
-      <w:pPr>
-        <w:rPr>
-          <w:b/>
-          <w:sz w:val="24"/>
-        </w:rPr>
-      </w:pPr>
-      <w:r>
-        <w:rPr>
-          <w:rFonts w:hint="eastAsia"/>
-          <w:b/>
-          <w:sz w:val="24"/>
-        </w:rPr>
-        <w:t>Grindcore</w:t>
-      </w:r>
-      <w:r>
-        <w:rPr>
-          <w:rFonts w:hint="eastAsia"/>
-          <w:b/>
-          <w:sz w:val="24"/>
-        </w:rPr>
-        <w:t>/</w:t>
-      </w:r>
-      <w:r>
-        <w:rPr>
-          <w:rFonts w:hint="eastAsia"/>
-          <w:b/>
-          <w:sz w:val="24"/>
-        </w:rPr>
-        <w:t>碾核：</w:t>
-      </w:r>
-    </w:p>
-    <w:p>
-      <w:pPr>
-        <w:rPr>
-          <w:sz w:val="24"/>
-        </w:rPr>
-      </w:pPr>
-      <w:r>
-        <w:rPr>
-          <w:rFonts w:hint="eastAsia"/>
-          <w:sz w:val="24"/>
-        </w:rPr>
-        <w:t>死亡汽油弹（</w:t>
-      </w:r>
-      <w:r>
-        <w:rPr>
-          <w:rFonts w:hint="eastAsia"/>
-          <w:sz w:val="24"/>
-        </w:rPr>
-        <w:t>Napalm Death</w:t>
-      </w:r>
-      <w:r>
-        <w:rPr>
-          <w:rFonts w:hint="eastAsia"/>
-          <w:sz w:val="24"/>
-        </w:rPr>
-        <w:t>）（最早的碾核乐队，英国）、尸体（</w:t>
-      </w:r>
-      <w:r>
-        <w:rPr>
-          <w:rFonts w:hint="eastAsia"/>
-          <w:sz w:val="24"/>
-        </w:rPr>
-        <w:t>Carcass</w:t>
-      </w:r>
-      <w:r>
-        <w:rPr>
-          <w:rFonts w:hint="eastAsia"/>
-          <w:sz w:val="24"/>
-        </w:rPr>
-        <w:t>）、反驳（</w:t>
-      </w:r>
-      <w:r>
-        <w:rPr>
-          <w:rFonts w:hint="eastAsia"/>
-          <w:sz w:val="24"/>
-        </w:rPr>
-        <w:t>Repulsion</w:t>
-      </w:r>
-      <w:r>
-        <w:rPr>
-          <w:rFonts w:hint="eastAsia"/>
-          <w:sz w:val="24"/>
-        </w:rPr>
-        <w:t>）、恐吓（</w:t>
-      </w:r>
-      <w:r>
-        <w:rPr>
-          <w:rFonts w:hint="eastAsia"/>
-          <w:sz w:val="24"/>
-        </w:rPr>
-        <w:t>Terrorizer</w:t>
-      </w:r>
-      <w:r>
-        <w:rPr>
-          <w:rFonts w:hint="eastAsia"/>
-          <w:sz w:val="24"/>
-        </w:rPr>
-        <w:t>）、</w:t>
-      </w:r>
-      <w:r>
-        <w:rPr>
-          <w:rFonts w:hint="eastAsia"/>
-          <w:sz w:val="24"/>
-        </w:rPr>
-        <w:t xml:space="preserve"> </w:t>
-      </w:r>
-      <w:r>
-        <w:rPr>
-          <w:rFonts w:hint="eastAsia"/>
-          <w:sz w:val="24"/>
-        </w:rPr>
-        <w:t>赤裸城市（</w:t>
-      </w:r>
-      <w:r>
-        <w:rPr>
-          <w:rFonts w:hint="eastAsia"/>
-          <w:sz w:val="24"/>
-        </w:rPr>
-        <w:t>Naked City</w:t>
-      </w:r>
-      <w:r>
-        <w:rPr>
-          <w:rFonts w:hint="eastAsia"/>
-          <w:sz w:val="24"/>
-        </w:rPr>
-        <w:t>）和约翰</w:t>
-      </w:r>
-      <w:r>
-        <w:rPr>
-          <w:rFonts w:hint="eastAsia"/>
-          <w:sz w:val="24"/>
-        </w:rPr>
-        <w:t>?</w:t>
-      </w:r>
-      <w:r>
-        <w:rPr>
-          <w:rFonts w:hint="eastAsia"/>
-          <w:sz w:val="24"/>
-        </w:rPr>
-        <w:t>佐恩（</w:t>
-      </w:r>
-      <w:r>
-        <w:rPr>
-          <w:rFonts w:hint="eastAsia"/>
-          <w:sz w:val="24"/>
-        </w:rPr>
-        <w:t>John Zorn</w:t>
-      </w:r>
-      <w:r>
-        <w:rPr>
-          <w:rFonts w:hint="eastAsia"/>
-          <w:sz w:val="24"/>
-        </w:rPr>
-        <w:t>）、残酷的真相（</w:t>
-      </w:r>
-      <w:r>
-        <w:rPr>
-          <w:rFonts w:hint="eastAsia"/>
-          <w:sz w:val="24"/>
-        </w:rPr>
-        <w:t>Brutal Truth</w:t>
-      </w:r>
-      <w:r>
-        <w:rPr>
-          <w:rFonts w:hint="eastAsia"/>
-          <w:sz w:val="24"/>
-        </w:rPr>
-        <w:t>）、被损坏（</w:t>
-      </w:r>
-      <w:r>
-        <w:rPr>
-          <w:rFonts w:hint="eastAsia"/>
-          <w:sz w:val="24"/>
-        </w:rPr>
-        <w:t>Damaged</w:t>
-      </w:r>
-      <w:r>
-        <w:rPr>
-          <w:rFonts w:hint="eastAsia"/>
-          <w:sz w:val="24"/>
-        </w:rPr>
-        <w:t>）、腐烂的声音（</w:t>
-      </w:r>
-      <w:r>
-        <w:rPr>
-          <w:rFonts w:hint="eastAsia"/>
-          <w:sz w:val="24"/>
-        </w:rPr>
-        <w:t>Rotten Sound</w:t>
-      </w:r>
-      <w:r>
-        <w:rPr>
-          <w:rFonts w:hint="eastAsia"/>
-          <w:sz w:val="24"/>
-        </w:rPr>
-        <w:t>）、</w:t>
-      </w:r>
-      <w:r>
-        <w:rPr>
-          <w:rFonts w:hint="eastAsia"/>
-          <w:sz w:val="24"/>
-        </w:rPr>
-        <w:t xml:space="preserve"> </w:t>
-      </w:r>
-      <w:r>
-        <w:rPr>
-          <w:rFonts w:hint="eastAsia"/>
-          <w:sz w:val="24"/>
-        </w:rPr>
-        <w:t>畜生斩首行动（</w:t>
-      </w:r>
-      <w:r>
-        <w:rPr>
-          <w:rFonts w:hint="eastAsia"/>
-          <w:sz w:val="24"/>
-        </w:rPr>
-        <w:t>Cattle Decapitation</w:t>
-      </w:r>
-      <w:r>
-        <w:rPr>
-          <w:rFonts w:hint="eastAsia"/>
-          <w:sz w:val="24"/>
-        </w:rPr>
-        <w:t>）</w:t>
-      </w:r>
-    </w:p>
-    <w:p>
-      <w:pPr>
-        <w:rPr>
-          <w:sz w:val="24"/>
-        </w:rPr>
-      </w:pPr>
-    </w:p>
-    <w:p>
-      <w:pPr>
-        <w:rPr>
-          <w:b/>
-          <w:sz w:val="24"/>
-        </w:rPr>
-      </w:pPr>
-      <w:r>
-        <w:rPr>
-          <w:rFonts w:hint="eastAsia"/>
-          <w:b/>
-          <w:sz w:val="24"/>
-        </w:rPr>
-        <w:t>Death Metal</w:t>
-      </w:r>
-      <w:r>
-        <w:rPr>
-          <w:rFonts w:hint="eastAsia"/>
-          <w:b/>
-          <w:sz w:val="24"/>
-        </w:rPr>
-        <w:t>/</w:t>
-      </w:r>
-      <w:r>
-        <w:rPr>
-          <w:rFonts w:hint="eastAsia"/>
-          <w:b/>
-          <w:sz w:val="24"/>
-        </w:rPr>
-        <w:t>死亡金属：</w:t>
-      </w:r>
-    </w:p>
-    <w:p>
-      <w:pPr>
-        <w:rPr>
-          <w:sz w:val="24"/>
-        </w:rPr>
-      </w:pPr>
-      <w:r>
-        <w:rPr>
-          <w:rFonts w:hint="eastAsia"/>
-          <w:sz w:val="24"/>
-        </w:rPr>
-        <w:t>死亡（</w:t>
-      </w:r>
-      <w:r>
-        <w:rPr>
-          <w:rFonts w:hint="eastAsia"/>
-          <w:sz w:val="24"/>
-        </w:rPr>
-        <w:t>Death</w:t>
-      </w:r>
-      <w:r>
-        <w:rPr>
-          <w:rFonts w:hint="eastAsia"/>
-          <w:sz w:val="24"/>
-        </w:rPr>
-        <w:t>）、讣告（</w:t>
-      </w:r>
-      <w:r>
-        <w:rPr>
-          <w:rFonts w:hint="eastAsia"/>
-          <w:sz w:val="24"/>
-        </w:rPr>
-        <w:t>Obituary</w:t>
-      </w:r>
-      <w:r>
-        <w:rPr>
-          <w:rFonts w:hint="eastAsia"/>
-          <w:sz w:val="24"/>
-        </w:rPr>
-        <w:t>）、流产（</w:t>
-      </w:r>
-      <w:r>
-        <w:rPr>
-          <w:rFonts w:hint="eastAsia"/>
-          <w:sz w:val="24"/>
-        </w:rPr>
-        <w:t>Aborted</w:t>
-      </w:r>
-      <w:r>
-        <w:rPr>
-          <w:rFonts w:hint="eastAsia"/>
-          <w:sz w:val="24"/>
-        </w:rPr>
-        <w:t>）、死胎（</w:t>
-      </w:r>
-      <w:r>
-        <w:rPr>
-          <w:rFonts w:hint="eastAsia"/>
-          <w:sz w:val="24"/>
-        </w:rPr>
-        <w:t>Dying Fetus</w:t>
-      </w:r>
-      <w:r>
-        <w:rPr>
-          <w:rFonts w:hint="eastAsia"/>
-          <w:sz w:val="24"/>
-        </w:rPr>
-        <w:t>）、脓肿（</w:t>
-      </w:r>
-      <w:r>
-        <w:rPr>
-          <w:rFonts w:hint="eastAsia"/>
-          <w:sz w:val="24"/>
-        </w:rPr>
-        <w:t>Abscess</w:t>
-      </w:r>
-      <w:r>
-        <w:rPr>
-          <w:rFonts w:hint="eastAsia"/>
-          <w:sz w:val="24"/>
-        </w:rPr>
-        <w:t>）、催吐剂（</w:t>
-      </w:r>
-      <w:r>
-        <w:rPr>
-          <w:rFonts w:hint="eastAsia"/>
-          <w:sz w:val="24"/>
-        </w:rPr>
-        <w:t>Vomitory</w:t>
-      </w:r>
-      <w:r>
-        <w:rPr>
-          <w:rFonts w:hint="eastAsia"/>
-          <w:sz w:val="24"/>
-        </w:rPr>
-        <w:t>）、食人尸（</w:t>
-      </w:r>
-      <w:r>
-        <w:rPr>
-          <w:rFonts w:hint="eastAsia"/>
-          <w:sz w:val="24"/>
-        </w:rPr>
-        <w:t>Cannibal Corpse</w:t>
-      </w:r>
-      <w:r>
-        <w:rPr>
-          <w:rFonts w:hint="eastAsia"/>
-          <w:sz w:val="24"/>
-        </w:rPr>
-        <w:t>）、肢解（</w:t>
-      </w:r>
-      <w:r>
-        <w:rPr>
-          <w:rFonts w:hint="eastAsia"/>
-          <w:sz w:val="24"/>
-        </w:rPr>
-        <w:t>Dismember</w:t>
-      </w:r>
-      <w:r>
-        <w:rPr>
-          <w:rFonts w:hint="eastAsia"/>
-          <w:sz w:val="24"/>
-        </w:rPr>
-        <w:t>）、烈焰之中（</w:t>
-      </w:r>
-      <w:r>
-        <w:rPr>
-          <w:rFonts w:hint="eastAsia"/>
-          <w:sz w:val="24"/>
-        </w:rPr>
-        <w:t>In Flames</w:t>
-      </w:r>
-      <w:r>
-        <w:rPr>
-          <w:rFonts w:hint="eastAsia"/>
-          <w:sz w:val="24"/>
-        </w:rPr>
-        <w:t>）、阴暗的寂静（</w:t>
-      </w:r>
-      <w:r>
-        <w:rPr>
-          <w:rFonts w:hint="eastAsia"/>
-          <w:sz w:val="24"/>
-        </w:rPr>
-        <w:t>Dark Tranquillity</w:t>
-      </w:r>
-      <w:r>
-        <w:rPr>
-          <w:rFonts w:hint="eastAsia"/>
-          <w:sz w:val="24"/>
-        </w:rPr>
-        <w:t>）、在大门处（</w:t>
-      </w:r>
-      <w:r>
-        <w:rPr>
-          <w:rFonts w:hint="eastAsia"/>
-          <w:sz w:val="24"/>
-        </w:rPr>
-        <w:t>At the Gates</w:t>
-      </w:r>
-      <w:r>
-        <w:rPr>
-          <w:rFonts w:hint="eastAsia"/>
-          <w:sz w:val="24"/>
-        </w:rPr>
-        <w:t>）、歌剧院（</w:t>
-      </w:r>
-      <w:r>
-        <w:rPr>
-          <w:rFonts w:hint="eastAsia"/>
-          <w:sz w:val="24"/>
-        </w:rPr>
-        <w:t>Opeth</w:t>
-      </w:r>
-      <w:r>
-        <w:rPr>
-          <w:rFonts w:hint="eastAsia"/>
-          <w:sz w:val="24"/>
-        </w:rPr>
-        <w:t>）、尸体（</w:t>
-      </w:r>
-      <w:r>
-        <w:rPr>
-          <w:rFonts w:hint="eastAsia"/>
-          <w:sz w:val="24"/>
-        </w:rPr>
-        <w:t>Carcass</w:t>
-      </w:r>
-      <w:r>
-        <w:rPr>
-          <w:rFonts w:hint="eastAsia"/>
-          <w:sz w:val="24"/>
-        </w:rPr>
-        <w:t>）、弑神（</w:t>
-      </w:r>
-      <w:r>
-        <w:rPr>
-          <w:rFonts w:hint="eastAsia"/>
-          <w:sz w:val="24"/>
-        </w:rPr>
-        <w:t>Deicide</w:t>
-      </w:r>
-      <w:r>
-        <w:rPr>
-          <w:rFonts w:hint="eastAsia"/>
-          <w:sz w:val="24"/>
-        </w:rPr>
-        <w:t>）、伪善（</w:t>
-      </w:r>
-      <w:r>
-        <w:rPr>
-          <w:rFonts w:hint="eastAsia"/>
-          <w:sz w:val="24"/>
-        </w:rPr>
-        <w:t>Hypocrisy</w:t>
-      </w:r>
-      <w:r>
-        <w:rPr>
-          <w:rFonts w:hint="eastAsia"/>
-          <w:sz w:val="24"/>
-        </w:rPr>
-        <w:t>）、泥土作业（</w:t>
-      </w:r>
-      <w:r>
-        <w:rPr>
-          <w:rFonts w:hint="eastAsia"/>
-          <w:sz w:val="24"/>
-        </w:rPr>
-        <w:t>Soilwork</w:t>
-      </w:r>
-      <w:r>
-        <w:rPr>
-          <w:rFonts w:hint="eastAsia"/>
-          <w:sz w:val="24"/>
-        </w:rPr>
-        <w:t>）、孤独之国（</w:t>
-      </w:r>
-      <w:r>
-        <w:rPr>
-          <w:rFonts w:hint="eastAsia"/>
-          <w:sz w:val="24"/>
-        </w:rPr>
-        <w:t>Orphaned Land</w:t>
-      </w:r>
-      <w:r>
-        <w:rPr>
-          <w:rFonts w:hint="eastAsia"/>
-          <w:sz w:val="24"/>
-        </w:rPr>
-        <w:t>）、邪恶（</w:t>
-      </w:r>
-      <w:r>
-        <w:rPr>
-          <w:rFonts w:hint="eastAsia"/>
-          <w:sz w:val="24"/>
-        </w:rPr>
-        <w:t>Sinister</w:t>
-      </w:r>
-      <w:r>
-        <w:rPr>
-          <w:rFonts w:hint="eastAsia"/>
-          <w:sz w:val="24"/>
-        </w:rPr>
-        <w:t>）、六英尺下（</w:t>
-      </w:r>
-      <w:r>
-        <w:rPr>
-          <w:rFonts w:hint="eastAsia"/>
-          <w:sz w:val="24"/>
-        </w:rPr>
-        <w:t>Six Feet Under</w:t>
-      </w:r>
-      <w:r>
-        <w:rPr>
-          <w:rFonts w:hint="eastAsia"/>
-          <w:sz w:val="24"/>
-        </w:rPr>
-        <w:t>）、大敌（</w:t>
-      </w:r>
-      <w:r>
-        <w:rPr>
-          <w:rFonts w:hint="eastAsia"/>
-          <w:sz w:val="24"/>
-        </w:rPr>
-        <w:t>Arch Enemy</w:t>
-      </w:r>
-      <w:r>
-        <w:rPr>
-          <w:rFonts w:hint="eastAsia"/>
-          <w:sz w:val="24"/>
-        </w:rPr>
-        <w:t>）、愤怒之夜（</w:t>
-      </w:r>
-      <w:r>
-        <w:rPr>
-          <w:rFonts w:hint="eastAsia"/>
-          <w:sz w:val="24"/>
-        </w:rPr>
-        <w:t>Nightrage</w:t>
-      </w:r>
-      <w:r>
-        <w:rPr>
-          <w:rFonts w:hint="eastAsia"/>
-          <w:sz w:val="24"/>
-        </w:rPr>
-        <w:t>）、巴西的埋葬（</w:t>
-      </w:r>
-      <w:r>
-        <w:rPr>
-          <w:rFonts w:hint="eastAsia"/>
-          <w:sz w:val="24"/>
-        </w:rPr>
-        <w:t>Sepultura</w:t>
-      </w:r>
-      <w:r>
-        <w:rPr>
-          <w:rFonts w:hint="eastAsia"/>
-          <w:sz w:val="24"/>
-        </w:rPr>
-        <w:t>）、瑞典的埋葬（</w:t>
-      </w:r>
-      <w:r>
-        <w:rPr>
-          <w:rFonts w:hint="eastAsia"/>
-          <w:sz w:val="24"/>
-        </w:rPr>
-        <w:t>Entombed</w:t>
-      </w:r>
-      <w:r>
-        <w:rPr>
-          <w:rFonts w:hint="eastAsia"/>
-          <w:sz w:val="24"/>
-        </w:rPr>
-        <w:t>）、波兰的瓦德尔（</w:t>
-      </w:r>
-      <w:r>
-        <w:rPr>
-          <w:rFonts w:hint="eastAsia"/>
-          <w:sz w:val="24"/>
-        </w:rPr>
-        <w:t>Vader</w:t>
-      </w:r>
-      <w:r>
-        <w:rPr>
-          <w:rFonts w:hint="eastAsia"/>
-          <w:sz w:val="24"/>
-        </w:rPr>
-        <w:t>）</w:t>
-      </w:r>
-    </w:p>
-    <w:p>
-      <w:pPr>
-        <w:rPr>
-          <w:sz w:val="24"/>
-        </w:rPr>
-      </w:pPr>
-    </w:p>
-    <w:p>
-      <w:pPr>
-        <w:rPr>
-          <w:b/>
-          <w:sz w:val="24"/>
-        </w:rPr>
-      </w:pPr>
-      <w:r>
-        <w:rPr>
-          <w:rFonts w:hint="eastAsia"/>
-          <w:b/>
-          <w:sz w:val="24"/>
-        </w:rPr>
-        <w:t>B</w:t>
-      </w:r>
-      <w:r>
-        <w:rPr>
-          <w:rFonts w:hint="eastAsia"/>
-          <w:b/>
-          <w:sz w:val="24"/>
-        </w:rPr>
-        <w:t>l</w:t>
-      </w:r>
-      <w:r>
-        <w:rPr>
-          <w:rFonts w:hint="eastAsia"/>
-          <w:b/>
-          <w:sz w:val="24"/>
-        </w:rPr>
-        <w:t>a</w:t>
-      </w:r>
-      <w:r>
-        <w:rPr>
-          <w:rFonts w:hint="eastAsia"/>
-          <w:b/>
-          <w:sz w:val="24"/>
-        </w:rPr>
-        <w:t>ck Metal</w:t>
-      </w:r>
-      <w:r>
-        <w:rPr>
-          <w:rFonts w:hint="eastAsia"/>
-          <w:b/>
-          <w:sz w:val="24"/>
-        </w:rPr>
-        <w:t>/</w:t>
-      </w:r>
-      <w:r>
-        <w:rPr>
-          <w:rFonts w:hint="eastAsia"/>
-          <w:b/>
-          <w:sz w:val="24"/>
-        </w:rPr>
-        <w:t>黑金属：</w:t>
-      </w:r>
-    </w:p>
-    <w:p>
-      <w:pPr>
-        <w:rPr>
-          <w:sz w:val="24"/>
-        </w:rPr>
-      </w:pPr>
-      <w:r>
-        <w:rPr>
-          <w:rFonts w:hint="eastAsia"/>
-          <w:sz w:val="24"/>
-        </w:rPr>
-        <w:t>残害（</w:t>
-      </w:r>
-      <w:r>
-        <w:rPr>
-          <w:rFonts w:hint="eastAsia"/>
-          <w:sz w:val="24"/>
-        </w:rPr>
-        <w:t>Mayhem</w:t>
-      </w:r>
-      <w:r>
-        <w:rPr>
-          <w:rFonts w:hint="eastAsia"/>
-          <w:sz w:val="24"/>
-        </w:rPr>
-        <w:t>）、马杜克（</w:t>
-      </w:r>
-      <w:r>
-        <w:rPr>
-          <w:rFonts w:hint="eastAsia"/>
-          <w:sz w:val="24"/>
-        </w:rPr>
-        <w:t>Marduk</w:t>
-      </w:r>
-      <w:r>
-        <w:rPr>
-          <w:rFonts w:hint="eastAsia"/>
-          <w:sz w:val="24"/>
-        </w:rPr>
-        <w:t>）、巴托里（</w:t>
-      </w:r>
-      <w:r>
-        <w:rPr>
-          <w:rFonts w:hint="eastAsia"/>
-          <w:sz w:val="24"/>
-        </w:rPr>
-        <w:t>Bathory</w:t>
-      </w:r>
-      <w:r>
-        <w:rPr>
-          <w:rFonts w:hint="eastAsia"/>
-          <w:sz w:val="24"/>
-        </w:rPr>
-        <w:t>）、皇帝（</w:t>
-      </w:r>
-      <w:r>
-        <w:rPr>
-          <w:rFonts w:hint="eastAsia"/>
-          <w:sz w:val="24"/>
-        </w:rPr>
-        <w:t>Emperor</w:t>
-      </w:r>
-      <w:r>
-        <w:rPr>
-          <w:rFonts w:hint="eastAsia"/>
-          <w:sz w:val="24"/>
-        </w:rPr>
-        <w:t>）、老人之子（</w:t>
-      </w:r>
-      <w:r>
-        <w:rPr>
-          <w:rFonts w:hint="eastAsia"/>
-          <w:sz w:val="24"/>
-        </w:rPr>
-        <w:t>Old Man's Child</w:t>
-      </w:r>
-      <w:r>
-        <w:rPr>
-          <w:rFonts w:hint="eastAsia"/>
-          <w:sz w:val="24"/>
-        </w:rPr>
-        <w:t>）、阴暗城堡（</w:t>
-      </w:r>
-      <w:r>
-        <w:rPr>
-          <w:rFonts w:hint="eastAsia"/>
-          <w:sz w:val="24"/>
-        </w:rPr>
-        <w:t>Dimmu Borgir</w:t>
-      </w:r>
-      <w:r>
-        <w:rPr>
-          <w:rFonts w:hint="eastAsia"/>
-          <w:sz w:val="24"/>
-        </w:rPr>
-        <w:t>）、被奴役（</w:t>
-      </w:r>
-      <w:r>
-        <w:rPr>
-          <w:rFonts w:hint="eastAsia"/>
-          <w:sz w:val="24"/>
-        </w:rPr>
-        <w:t>Enslaved</w:t>
-      </w:r>
-      <w:r>
-        <w:rPr>
-          <w:rFonts w:hint="eastAsia"/>
-          <w:sz w:val="24"/>
-        </w:rPr>
-        <w:t>）、阴暗王权（</w:t>
-      </w:r>
-      <w:r>
-        <w:rPr>
-          <w:rFonts w:hint="eastAsia"/>
-          <w:sz w:val="24"/>
-        </w:rPr>
-        <w:t>Darkthrone</w:t>
-      </w:r>
-      <w:r>
-        <w:rPr>
-          <w:rFonts w:hint="eastAsia"/>
-          <w:sz w:val="24"/>
-        </w:rPr>
-        <w:t>）、不朽（</w:t>
-      </w:r>
-      <w:r>
-        <w:rPr>
-          <w:rFonts w:hint="eastAsia"/>
-          <w:sz w:val="24"/>
-        </w:rPr>
-        <w:t>Immortal</w:t>
-      </w:r>
-      <w:r>
-        <w:rPr>
-          <w:rFonts w:hint="eastAsia"/>
-          <w:sz w:val="24"/>
-        </w:rPr>
-        <w:t>）、大角星（</w:t>
-      </w:r>
-      <w:r>
-        <w:rPr>
-          <w:rFonts w:hint="eastAsia"/>
-          <w:sz w:val="24"/>
-        </w:rPr>
-        <w:t>Arcturus</w:t>
-      </w:r>
-      <w:r>
-        <w:rPr>
-          <w:rFonts w:hint="eastAsia"/>
-          <w:sz w:val="24"/>
-        </w:rPr>
-        <w:t>）、瓦尔法（</w:t>
-      </w:r>
-      <w:r>
-        <w:rPr>
-          <w:rFonts w:hint="eastAsia"/>
-          <w:sz w:val="24"/>
-        </w:rPr>
-        <w:t>Valfa</w:t>
-      </w:r>
-      <w:r>
-        <w:rPr>
-          <w:rFonts w:hint="eastAsia"/>
-          <w:sz w:val="24"/>
-        </w:rPr>
-        <w:t>）、战士（</w:t>
-      </w:r>
-      <w:r>
-        <w:rPr>
-          <w:rFonts w:hint="eastAsia"/>
-          <w:sz w:val="24"/>
-        </w:rPr>
-        <w:t>Windir</w:t>
-      </w:r>
-      <w:r>
-        <w:rPr>
-          <w:rFonts w:hint="eastAsia"/>
-          <w:sz w:val="24"/>
-        </w:rPr>
-        <w:t>）、狼（</w:t>
-      </w:r>
-      <w:r>
-        <w:rPr>
-          <w:rFonts w:hint="eastAsia"/>
-          <w:sz w:val="24"/>
-        </w:rPr>
-        <w:t>Ulver</w:t>
-      </w:r>
-      <w:r>
-        <w:rPr>
-          <w:rFonts w:hint="eastAsia"/>
-          <w:sz w:val="24"/>
-        </w:rPr>
-        <w:t>）、古老仪式（</w:t>
-      </w:r>
-      <w:r>
-        <w:rPr>
-          <w:rFonts w:hint="eastAsia"/>
-          <w:sz w:val="24"/>
-        </w:rPr>
-        <w:t>Ancient Rites</w:t>
-      </w:r>
-      <w:r>
-        <w:rPr>
-          <w:rFonts w:hint="eastAsia"/>
-          <w:sz w:val="24"/>
-        </w:rPr>
-        <w:t>）、喀尔巴阡的森林（</w:t>
-      </w:r>
-      <w:r>
-        <w:rPr>
-          <w:rFonts w:hint="eastAsia"/>
-          <w:sz w:val="24"/>
-        </w:rPr>
-        <w:t>Carpathian Forest</w:t>
-      </w:r>
-      <w:r>
-        <w:rPr>
-          <w:rFonts w:hint="eastAsia"/>
-          <w:sz w:val="24"/>
-        </w:rPr>
-        <w:t>）、污秽的摇篮（</w:t>
-      </w:r>
-      <w:r>
-        <w:rPr>
-          <w:rFonts w:hint="eastAsia"/>
-          <w:sz w:val="24"/>
-        </w:rPr>
-        <w:t>Cradle of Filth</w:t>
-      </w:r>
-      <w:r>
-        <w:rPr>
-          <w:rFonts w:hint="eastAsia"/>
-          <w:sz w:val="24"/>
-        </w:rPr>
-        <w:t>）</w:t>
-      </w:r>
-    </w:p>
-    <w:p>
-      <w:pPr>
-        <w:rPr>
-          <w:sz w:val="24"/>
-        </w:rPr>
-      </w:pPr>
-    </w:p>
-    <w:p>
-      <w:pPr>
-        <w:rPr>
-          <w:b/>
-          <w:sz w:val="24"/>
-        </w:rPr>
-      </w:pPr>
-      <w:r>
-        <w:rPr>
-          <w:rFonts w:hint="eastAsia"/>
-          <w:b/>
-          <w:sz w:val="24"/>
-        </w:rPr>
-        <w:t>Viking Metal/</w:t>
-      </w:r>
-      <w:r>
-        <w:rPr>
-          <w:rFonts w:hint="eastAsia"/>
-          <w:b/>
-          <w:sz w:val="24"/>
-        </w:rPr>
-        <w:t>维京金属</w:t>
-      </w:r>
-      <w:r>
-        <w:rPr>
-          <w:rFonts w:hint="eastAsia"/>
-          <w:b/>
-          <w:sz w:val="24"/>
-        </w:rPr>
-        <w:t>:</w:t>
-      </w:r>
-    </w:p>
-    <w:p>
-      <w:pPr>
-        <w:rPr>
-          <w:sz w:val="24"/>
-        </w:rPr>
-      </w:pPr>
-      <w:r>
-        <w:rPr>
-          <w:rFonts w:hint="eastAsia"/>
-          <w:sz w:val="24"/>
-        </w:rPr>
-        <w:t>瓦尔法（</w:t>
-      </w:r>
-      <w:r>
-        <w:rPr>
-          <w:rFonts w:hint="eastAsia"/>
-          <w:sz w:val="24"/>
-        </w:rPr>
-        <w:t>Valfa</w:t>
-      </w:r>
-      <w:r>
-        <w:rPr>
-          <w:rFonts w:hint="eastAsia"/>
-          <w:sz w:val="24"/>
-        </w:rPr>
-        <w:t>）、战士（</w:t>
-      </w:r>
-      <w:r>
-        <w:rPr>
-          <w:rFonts w:hint="eastAsia"/>
-          <w:sz w:val="24"/>
-        </w:rPr>
-        <w:t>Windir</w:t>
-      </w:r>
-      <w:r>
-        <w:rPr>
-          <w:rFonts w:hint="eastAsia"/>
-          <w:sz w:val="24"/>
-        </w:rPr>
-        <w:t>）、被奴役（</w:t>
-      </w:r>
-      <w:r>
-        <w:rPr>
-          <w:rFonts w:hint="eastAsia"/>
-          <w:sz w:val="24"/>
-        </w:rPr>
-        <w:t>Enslaved</w:t>
-      </w:r>
-      <w:r>
-        <w:rPr>
-          <w:rFonts w:hint="eastAsia"/>
-          <w:sz w:val="24"/>
-        </w:rPr>
-        <w:t>）、剑鞘（</w:t>
-      </w:r>
-      <w:r>
-        <w:rPr>
-          <w:rFonts w:hint="eastAsia"/>
-          <w:sz w:val="24"/>
-        </w:rPr>
-        <w:t>Ensiferum</w:t>
-      </w:r>
-      <w:r>
-        <w:rPr>
-          <w:rFonts w:hint="eastAsia"/>
-          <w:sz w:val="24"/>
-        </w:rPr>
-        <w:t>）、月之哀（</w:t>
-      </w:r>
-      <w:r>
-        <w:rPr>
-          <w:rFonts w:hint="eastAsia"/>
-          <w:sz w:val="24"/>
-        </w:rPr>
-        <w:t>Moonsorrow</w:t>
-      </w:r>
-      <w:r>
-        <w:rPr>
-          <w:rFonts w:hint="eastAsia"/>
-          <w:sz w:val="24"/>
-        </w:rPr>
-        <w:t>）、芬兰赞歌（</w:t>
-      </w:r>
-      <w:r>
-        <w:rPr>
-          <w:rFonts w:hint="eastAsia"/>
-          <w:sz w:val="24"/>
-        </w:rPr>
-        <w:t>Finntroll</w:t>
-      </w:r>
-      <w:r>
-        <w:rPr>
-          <w:rFonts w:hint="eastAsia"/>
-          <w:sz w:val="24"/>
-        </w:rPr>
-        <w:t>）、巴托里（</w:t>
-      </w:r>
-      <w:r>
-        <w:rPr>
-          <w:rFonts w:hint="eastAsia"/>
-          <w:sz w:val="24"/>
-        </w:rPr>
-        <w:t>Bathory</w:t>
-      </w:r>
-      <w:r>
-        <w:rPr>
-          <w:rFonts w:hint="eastAsia"/>
-          <w:sz w:val="24"/>
-        </w:rPr>
-        <w:t>）</w:t>
-      </w:r>
-    </w:p>
-    <w:p>
-      <w:pPr>
-        <w:rPr>
-          <w:sz w:val="24"/>
-        </w:rPr>
-      </w:pPr>
-    </w:p>
-    <w:p>
-      <w:pPr>
-        <w:rPr>
-          <w:b/>
-          <w:sz w:val="24"/>
-        </w:rPr>
-      </w:pPr>
-      <w:r>
-        <w:rPr>
-          <w:rFonts w:hint="eastAsia"/>
-          <w:b/>
-          <w:sz w:val="24"/>
-        </w:rPr>
-        <w:t>Power Metal/</w:t>
-      </w:r>
-      <w:r>
-        <w:rPr>
-          <w:rFonts w:hint="eastAsia"/>
-          <w:b/>
-          <w:sz w:val="24"/>
-        </w:rPr>
-        <w:t>力量金属</w:t>
-      </w:r>
-      <w:r>
-        <w:rPr>
-          <w:rFonts w:hint="eastAsia"/>
-          <w:b/>
-          <w:sz w:val="24"/>
-        </w:rPr>
-        <w:t>:</w:t>
-      </w:r>
-    </w:p>
-    <w:p>
-      <w:pPr>
-        <w:rPr>
-          <w:sz w:val="24"/>
-        </w:rPr>
-      </w:pPr>
-      <w:r>
-        <w:rPr>
-          <w:rFonts w:hint="eastAsia"/>
-          <w:sz w:val="24"/>
-        </w:rPr>
-        <w:t>万圣节（</w:t>
-      </w:r>
-      <w:r>
-        <w:rPr>
-          <w:rFonts w:hint="eastAsia"/>
-          <w:sz w:val="24"/>
-        </w:rPr>
-        <w:t>Helloween</w:t>
-      </w:r>
-      <w:r>
-        <w:rPr>
-          <w:rFonts w:hint="eastAsia"/>
-          <w:sz w:val="24"/>
-        </w:rPr>
-        <w:t>）、盲目守护人（</w:t>
-      </w:r>
-      <w:r>
-        <w:rPr>
-          <w:rFonts w:hint="eastAsia"/>
-          <w:sz w:val="24"/>
-        </w:rPr>
-        <w:t>Blind Guardian</w:t>
-      </w:r>
-      <w:r>
-        <w:rPr>
-          <w:rFonts w:hint="eastAsia"/>
-          <w:sz w:val="24"/>
-        </w:rPr>
-        <w:t>）、火神（</w:t>
-      </w:r>
-      <w:r>
-        <w:rPr>
-          <w:rFonts w:hint="eastAsia"/>
-          <w:sz w:val="24"/>
-        </w:rPr>
-        <w:t>Angra</w:t>
-      </w:r>
-      <w:r>
-        <w:rPr>
-          <w:rFonts w:hint="eastAsia"/>
-          <w:sz w:val="24"/>
-        </w:rPr>
-        <w:t>）、阴暗荒野（</w:t>
-      </w:r>
-      <w:r>
-        <w:rPr>
-          <w:rFonts w:hint="eastAsia"/>
-          <w:sz w:val="24"/>
-        </w:rPr>
-        <w:t>Dark Moor</w:t>
-      </w:r>
-      <w:r>
-        <w:rPr>
-          <w:rFonts w:hint="eastAsia"/>
-          <w:sz w:val="24"/>
-        </w:rPr>
-        <w:t>）、龙的力量（</w:t>
-      </w:r>
-      <w:r>
-        <w:rPr>
-          <w:rFonts w:hint="eastAsia"/>
-          <w:sz w:val="24"/>
-        </w:rPr>
-        <w:t>Dragonforce</w:t>
-      </w:r>
-      <w:r>
-        <w:rPr>
-          <w:rFonts w:hint="eastAsia"/>
-          <w:sz w:val="24"/>
-        </w:rPr>
-        <w:t>）、仙境（</w:t>
-      </w:r>
-      <w:r>
-        <w:rPr>
-          <w:rFonts w:hint="eastAsia"/>
-          <w:sz w:val="24"/>
-        </w:rPr>
-        <w:t>Fairyland</w:t>
-      </w:r>
-      <w:r>
-        <w:rPr>
-          <w:rFonts w:hint="eastAsia"/>
-          <w:sz w:val="24"/>
-        </w:rPr>
-        <w:t>）、梦魇（</w:t>
-      </w:r>
-      <w:r>
-        <w:rPr>
-          <w:rFonts w:hint="eastAsia"/>
-          <w:sz w:val="24"/>
-        </w:rPr>
-        <w:t>Dream Evil</w:t>
-      </w:r>
-      <w:r>
-        <w:rPr>
-          <w:rFonts w:hint="eastAsia"/>
-          <w:sz w:val="24"/>
-        </w:rPr>
-        <w:t>）、艾德小子（</w:t>
+        <w:t>艾德小子（</w:t>
       </w:r>
       <w:r>
         <w:rPr>
@@ -7806,15 +8271,7 @@
           <w:rFonts w:hint="eastAsia"/>
           <w:sz w:val="24"/>
         </w:rPr>
-        <w:t xml:space="preserve">Rhapsody of </w:t>
-      </w:r>
-      <w:r>
-        <w:rPr>
-          <w:rFonts w:hint="eastAsia"/>
-          <w:sz w:val="24"/>
-        </w:rPr>
-        <w:lastRenderedPageBreak/>
-        <w:t xml:space="preserve">Fire </w:t>
+        <w:t xml:space="preserve">Rhapsody of Fire </w:t>
       </w:r>
       <w:r>
         <w:rPr>
@@ -9485,6 +9942,7 @@
         <w:rPr>
           <w:sz w:val="24"/>
         </w:rPr>
+        <w:lastRenderedPageBreak/>
         <w:t>Elastica</w:t>
       </w:r>
       <w:r>
@@ -9569,7 +10027,6 @@
           <w:b/>
           <w:sz w:val="24"/>
         </w:rPr>
-        <w:lastRenderedPageBreak/>
         <w:t>Rap Metal/</w:t>
       </w:r>
       <w:r>

</xml_diff>

<commit_message>
cg trash to thrash
</commit_message>
<xml_diff>
--- a/摇滚群雄谱.docx
+++ b/摇滚群雄谱.docx
@@ -5138,7 +5138,6 @@
         <w:snapToGrid w:val="0"/>
         <w:spacing w:before="0" w:beforeAutospacing="0" w:after="0" w:afterAutospacing="0"/>
         <w:rPr>
-          <w:rFonts w:hint="eastAsia"/>
           <w:bCs/>
         </w:rPr>
       </w:pPr>
@@ -5469,7 +5468,6 @@
         <w:snapToGrid w:val="0"/>
         <w:spacing w:before="0" w:beforeAutospacing="0" w:after="0" w:afterAutospacing="0"/>
         <w:rPr>
-          <w:rFonts w:hint="eastAsia"/>
           <w:bCs/>
         </w:rPr>
       </w:pPr>
@@ -5542,8 +5540,6 @@
         </w:rPr>
         <w:t xml:space="preserve"> </w:t>
       </w:r>
-      <w:bookmarkStart w:id="0" w:name="_GoBack"/>
-      <w:bookmarkEnd w:id="0"/>
       <w:r>
         <w:t>(</w:t>
       </w:r>
@@ -6900,7 +6896,25 @@
           <w:b/>
           <w:sz w:val="24"/>
         </w:rPr>
-        <w:t>Trash Metal</w:t>
+        <w:t>T</w:t>
+      </w:r>
+      <w:r>
+        <w:rPr>
+          <w:rFonts w:hint="eastAsia"/>
+          <w:b/>
+          <w:sz w:val="24"/>
+        </w:rPr>
+        <w:t>h</w:t>
+      </w:r>
+      <w:bookmarkStart w:id="0" w:name="_GoBack"/>
+      <w:bookmarkEnd w:id="0"/>
+      <w:r>
+        <w:rPr>
+          <w:rFonts w:hint="eastAsia"/>
+          <w:b/>
+          <w:sz w:val="24"/>
+        </w:rPr>
+        <w:t>rash Metal</w:t>
       </w:r>
       <w:r>
         <w:rPr>

</xml_diff>

<commit_message>
add pic and 90s
</commit_message>
<xml_diff>
--- a/摇滚群雄谱.docx
+++ b/摇滚群雄谱.docx
@@ -6334,7 +6334,6 @@
         <w:snapToGrid w:val="0"/>
         <w:spacing w:before="0" w:beforeAutospacing="0" w:after="0" w:afterAutospacing="0"/>
         <w:rPr>
-          <w:rFonts w:hint="eastAsia"/>
           <w:bCs/>
         </w:rPr>
       </w:pPr>
@@ -6345,7 +6344,7 @@
         <w:snapToGrid w:val="0"/>
         <w:spacing w:before="0" w:beforeAutospacing="0" w:after="0" w:afterAutospacing="0"/>
         <w:rPr>
-          <w:rFonts w:asciiTheme="minorHAnsi" w:eastAsiaTheme="minorEastAsia" w:hAnsiTheme="minorHAnsi" w:cstheme="minorBidi" w:hint="eastAsia"/>
+          <w:rFonts w:asciiTheme="minorHAnsi" w:eastAsiaTheme="minorEastAsia" w:hAnsiTheme="minorHAnsi" w:cstheme="minorBidi"/>
           <w:b/>
           <w:bCs/>
           <w:kern w:val="2"/>
@@ -6392,8 +6391,6 @@
         </w:rPr>
         <w:t>美</w:t>
       </w:r>
-      <w:bookmarkStart w:id="0" w:name="_GoBack"/>
-      <w:bookmarkEnd w:id="0"/>
       <w:r>
         <w:rPr>
           <w:rFonts w:asciiTheme="minorHAnsi" w:eastAsiaTheme="minorEastAsia" w:hAnsiTheme="minorHAnsi" w:cstheme="minorBidi" w:hint="eastAsia"/>
@@ -6421,7 +6418,7 @@
         <w:snapToGrid w:val="0"/>
         <w:spacing w:before="0" w:beforeAutospacing="0" w:after="0" w:afterAutospacing="0"/>
         <w:rPr>
-          <w:rFonts w:asciiTheme="minorHAnsi" w:eastAsiaTheme="minorEastAsia" w:hAnsiTheme="minorHAnsi" w:cstheme="minorBidi" w:hint="eastAsia"/>
+          <w:rFonts w:asciiTheme="minorHAnsi" w:eastAsiaTheme="minorEastAsia" w:hAnsiTheme="minorHAnsi" w:cstheme="minorBidi"/>
           <w:bCs/>
           <w:kern w:val="2"/>
           <w:szCs w:val="22"/>
@@ -14432,6 +14429,48 @@
         </w:rPr>
         <w:t>)</w:t>
       </w:r>
+      <w:r>
+        <w:rPr>
+          <w:rFonts w:asciiTheme="minorHAnsi" w:eastAsiaTheme="minorEastAsia" w:hAnsiTheme="minorHAnsi" w:cstheme="minorBidi" w:hint="eastAsia"/>
+          <w:kern w:val="2"/>
+          <w:szCs w:val="22"/>
+        </w:rPr>
+        <w:t>、</w:t>
+      </w:r>
+      <w:r>
+        <w:rPr>
+          <w:rFonts w:asciiTheme="minorHAnsi" w:eastAsiaTheme="minorEastAsia" w:hAnsiTheme="minorHAnsi" w:cstheme="minorBidi"/>
+          <w:kern w:val="2"/>
+          <w:szCs w:val="22"/>
+        </w:rPr>
+        <w:t>Manic Street Preachers</w:t>
+      </w:r>
+      <w:r>
+        <w:rPr>
+          <w:rFonts w:asciiTheme="minorHAnsi" w:eastAsiaTheme="minorEastAsia" w:hAnsiTheme="minorHAnsi" w:cstheme="minorBidi"/>
+          <w:kern w:val="2"/>
+          <w:szCs w:val="22"/>
+        </w:rPr>
+        <w:t xml:space="preserve"> (</w:t>
+      </w:r>
+      <w:r>
+        <w:rPr>
+          <w:rFonts w:asciiTheme="minorHAnsi" w:eastAsiaTheme="minorEastAsia" w:hAnsiTheme="minorHAnsi" w:cstheme="minorBidi"/>
+          <w:kern w:val="2"/>
+          <w:szCs w:val="22"/>
+        </w:rPr>
+        <w:t>英</w:t>
+      </w:r>
+      <w:r>
+        <w:rPr>
+          <w:rFonts w:asciiTheme="minorHAnsi" w:eastAsiaTheme="minorEastAsia" w:hAnsiTheme="minorHAnsi" w:cstheme="minorBidi"/>
+          <w:kern w:val="2"/>
+          <w:szCs w:val="22"/>
+        </w:rPr>
+        <w:t>)</w:t>
+      </w:r>
+      <w:bookmarkStart w:id="0" w:name="_GoBack"/>
+      <w:bookmarkEnd w:id="0"/>
     </w:p>
     <w:p>
       <w:pPr>

</xml_diff>

<commit_message>
add metalcore and deathcore
</commit_message>
<xml_diff>
--- a/摇滚群雄谱.docx
+++ b/摇滚群雄谱.docx
@@ -13091,6 +13091,15 @@
         <w:t>Slipknot</w:t>
       </w:r>
       <w:r>
+        <w:t xml:space="preserve"> (</w:t>
+      </w:r>
+      <w:r>
+        <w:t>美</w:t>
+      </w:r>
+      <w:r>
+        <w:t>)</w:t>
+      </w:r>
+      <w:r>
         <w:rPr>
           <w:rFonts w:hint="eastAsia"/>
           <w:sz w:val="24"/>
@@ -14341,17 +14350,7 @@
           <w:kern w:val="2"/>
           <w:szCs w:val="22"/>
         </w:rPr>
-        <w:t>Ran</w:t>
-      </w:r>
-      <w:bookmarkStart w:id="0" w:name="_GoBack"/>
-      <w:bookmarkEnd w:id="0"/>
-      <w:r>
-        <w:rPr>
-          <w:rFonts w:asciiTheme="minorHAnsi" w:eastAsiaTheme="minorEastAsia" w:hAnsiTheme="minorHAnsi" w:cstheme="minorBidi"/>
-          <w:kern w:val="2"/>
-          <w:szCs w:val="22"/>
-        </w:rPr>
-        <w:t>cid</w:t>
+        <w:t>Rancid</w:t>
       </w:r>
       <w:r>
         <w:rPr>
@@ -14593,11 +14592,743 @@
         <w:snapToGrid w:val="0"/>
         <w:spacing w:before="0" w:beforeAutospacing="0" w:after="0" w:afterAutospacing="0"/>
         <w:rPr>
-          <w:rFonts w:asciiTheme="minorHAnsi" w:eastAsiaTheme="minorEastAsia" w:hAnsiTheme="minorHAnsi" w:cstheme="minorBidi"/>
-          <w:kern w:val="2"/>
-          <w:szCs w:val="22"/>
-        </w:rPr>
-      </w:pPr>
+          <w:rFonts w:asciiTheme="minorHAnsi" w:eastAsiaTheme="minorEastAsia" w:hAnsiTheme="minorHAnsi" w:cstheme="minorBidi" w:hint="eastAsia"/>
+          <w:kern w:val="2"/>
+          <w:szCs w:val="22"/>
+        </w:rPr>
+      </w:pPr>
+    </w:p>
+    <w:p>
+      <w:pPr>
+        <w:rPr>
+          <w:b/>
+          <w:sz w:val="24"/>
+        </w:rPr>
+      </w:pPr>
+      <w:r>
+        <w:rPr>
+          <w:rFonts w:hint="eastAsia"/>
+          <w:b/>
+          <w:sz w:val="24"/>
+        </w:rPr>
+        <w:t>Metalcore/</w:t>
+      </w:r>
+      <w:r>
+        <w:rPr>
+          <w:rFonts w:hint="eastAsia"/>
+          <w:b/>
+          <w:sz w:val="24"/>
+        </w:rPr>
+        <w:t>金属核</w:t>
+      </w:r>
+      <w:r>
+        <w:rPr>
+          <w:rFonts w:hint="eastAsia"/>
+          <w:b/>
+          <w:sz w:val="24"/>
+        </w:rPr>
+        <w:t>:</w:t>
+      </w:r>
+    </w:p>
+    <w:p>
+      <w:pPr>
+        <w:pStyle w:val="a7"/>
+        <w:snapToGrid w:val="0"/>
+        <w:spacing w:before="0" w:beforeAutospacing="0" w:after="0" w:afterAutospacing="0"/>
+        <w:rPr>
+          <w:rFonts w:asciiTheme="minorHAnsi" w:eastAsiaTheme="minorEastAsia" w:hAnsiTheme="minorHAnsi" w:cstheme="minorBidi" w:hint="eastAsia"/>
+          <w:kern w:val="2"/>
+          <w:szCs w:val="22"/>
+        </w:rPr>
+      </w:pPr>
+      <w:r>
+        <w:rPr>
+          <w:rFonts w:asciiTheme="minorHAnsi" w:eastAsiaTheme="minorEastAsia" w:hAnsiTheme="minorHAnsi" w:cstheme="minorBidi" w:hint="eastAsia"/>
+          <w:kern w:val="2"/>
+          <w:szCs w:val="22"/>
+        </w:rPr>
+        <w:t>Hatebreed</w:t>
+      </w:r>
+      <w:r>
+        <w:rPr>
+          <w:rFonts w:asciiTheme="minorHAnsi" w:eastAsiaTheme="minorEastAsia" w:hAnsiTheme="minorHAnsi" w:cstheme="minorBidi" w:hint="eastAsia"/>
+          <w:kern w:val="2"/>
+          <w:szCs w:val="22"/>
+        </w:rPr>
+        <w:t>(</w:t>
+      </w:r>
+      <w:r>
+        <w:rPr>
+          <w:rFonts w:asciiTheme="minorHAnsi" w:eastAsiaTheme="minorEastAsia" w:hAnsiTheme="minorHAnsi" w:cstheme="minorBidi" w:hint="eastAsia"/>
+          <w:kern w:val="2"/>
+          <w:szCs w:val="22"/>
+        </w:rPr>
+        <w:t>美</w:t>
+      </w:r>
+      <w:r>
+        <w:rPr>
+          <w:rFonts w:asciiTheme="minorHAnsi" w:eastAsiaTheme="minorEastAsia" w:hAnsiTheme="minorHAnsi" w:cstheme="minorBidi" w:hint="eastAsia"/>
+          <w:kern w:val="2"/>
+          <w:szCs w:val="22"/>
+        </w:rPr>
+        <w:t>)</w:t>
+      </w:r>
+      <w:r>
+        <w:rPr>
+          <w:rFonts w:asciiTheme="minorHAnsi" w:eastAsiaTheme="minorEastAsia" w:hAnsiTheme="minorHAnsi" w:cstheme="minorBidi" w:hint="eastAsia"/>
+          <w:kern w:val="2"/>
+          <w:szCs w:val="22"/>
+        </w:rPr>
+        <w:t>、</w:t>
+      </w:r>
+      <w:r>
+        <w:rPr>
+          <w:rFonts w:asciiTheme="minorHAnsi" w:eastAsiaTheme="minorEastAsia" w:hAnsiTheme="minorHAnsi" w:cstheme="minorBidi" w:hint="eastAsia"/>
+          <w:kern w:val="2"/>
+          <w:szCs w:val="22"/>
+        </w:rPr>
+        <w:t>Killswitch Engage</w:t>
+      </w:r>
+      <w:r>
+        <w:rPr>
+          <w:rFonts w:asciiTheme="minorHAnsi" w:eastAsiaTheme="minorEastAsia" w:hAnsiTheme="minorHAnsi" w:cstheme="minorBidi" w:hint="eastAsia"/>
+          <w:kern w:val="2"/>
+          <w:szCs w:val="22"/>
+        </w:rPr>
+        <w:t>、</w:t>
+      </w:r>
+      <w:r>
+        <w:rPr>
+          <w:rFonts w:asciiTheme="minorHAnsi" w:eastAsiaTheme="minorEastAsia" w:hAnsiTheme="minorHAnsi" w:cstheme="minorBidi" w:hint="eastAsia"/>
+          <w:kern w:val="2"/>
+          <w:szCs w:val="22"/>
+        </w:rPr>
+        <w:t>Unearth</w:t>
+      </w:r>
+      <w:r>
+        <w:rPr>
+          <w:rFonts w:asciiTheme="minorHAnsi" w:eastAsiaTheme="minorEastAsia" w:hAnsiTheme="minorHAnsi" w:cstheme="minorBidi" w:hint="eastAsia"/>
+          <w:kern w:val="2"/>
+          <w:szCs w:val="22"/>
+        </w:rPr>
+        <w:t>(</w:t>
+      </w:r>
+      <w:r>
+        <w:rPr>
+          <w:rFonts w:asciiTheme="minorHAnsi" w:eastAsiaTheme="minorEastAsia" w:hAnsiTheme="minorHAnsi" w:cstheme="minorBidi" w:hint="eastAsia"/>
+          <w:kern w:val="2"/>
+          <w:szCs w:val="22"/>
+        </w:rPr>
+        <w:t>美</w:t>
+      </w:r>
+      <w:r>
+        <w:rPr>
+          <w:rFonts w:asciiTheme="minorHAnsi" w:eastAsiaTheme="minorEastAsia" w:hAnsiTheme="minorHAnsi" w:cstheme="minorBidi" w:hint="eastAsia"/>
+          <w:kern w:val="2"/>
+          <w:szCs w:val="22"/>
+        </w:rPr>
+        <w:t>)</w:t>
+      </w:r>
+      <w:r>
+        <w:rPr>
+          <w:rFonts w:asciiTheme="minorHAnsi" w:eastAsiaTheme="minorEastAsia" w:hAnsiTheme="minorHAnsi" w:cstheme="minorBidi" w:hint="eastAsia"/>
+          <w:kern w:val="2"/>
+          <w:szCs w:val="22"/>
+        </w:rPr>
+        <w:t>、</w:t>
+      </w:r>
+      <w:r>
+        <w:rPr>
+          <w:rFonts w:asciiTheme="minorHAnsi" w:eastAsiaTheme="minorEastAsia" w:hAnsiTheme="minorHAnsi" w:cstheme="minorBidi" w:hint="eastAsia"/>
+          <w:color w:val="FF0000"/>
+          <w:kern w:val="2"/>
+          <w:szCs w:val="22"/>
+        </w:rPr>
+        <w:t>As I Lay Dying</w:t>
+      </w:r>
+      <w:r>
+        <w:rPr>
+          <w:rFonts w:asciiTheme="minorHAnsi" w:eastAsiaTheme="minorEastAsia" w:hAnsiTheme="minorHAnsi" w:cstheme="minorBidi" w:hint="eastAsia"/>
+          <w:kern w:val="2"/>
+          <w:szCs w:val="22"/>
+        </w:rPr>
+        <w:t>(</w:t>
+      </w:r>
+      <w:r>
+        <w:rPr>
+          <w:rFonts w:asciiTheme="minorHAnsi" w:eastAsiaTheme="minorEastAsia" w:hAnsiTheme="minorHAnsi" w:cstheme="minorBidi" w:hint="eastAsia"/>
+          <w:kern w:val="2"/>
+          <w:szCs w:val="22"/>
+        </w:rPr>
+        <w:t>美</w:t>
+      </w:r>
+      <w:r>
+        <w:rPr>
+          <w:rFonts w:asciiTheme="minorHAnsi" w:eastAsiaTheme="minorEastAsia" w:hAnsiTheme="minorHAnsi" w:cstheme="minorBidi" w:hint="eastAsia"/>
+          <w:kern w:val="2"/>
+          <w:szCs w:val="22"/>
+        </w:rPr>
+        <w:t>)</w:t>
+      </w:r>
+      <w:r>
+        <w:rPr>
+          <w:rFonts w:asciiTheme="minorHAnsi" w:eastAsiaTheme="minorEastAsia" w:hAnsiTheme="minorHAnsi" w:cstheme="minorBidi" w:hint="eastAsia"/>
+          <w:kern w:val="2"/>
+          <w:szCs w:val="22"/>
+        </w:rPr>
+        <w:t>、</w:t>
+      </w:r>
+      <w:r>
+        <w:rPr>
+          <w:rFonts w:asciiTheme="minorHAnsi" w:eastAsiaTheme="minorEastAsia" w:hAnsiTheme="minorHAnsi" w:cstheme="minorBidi" w:hint="eastAsia"/>
+          <w:kern w:val="2"/>
+          <w:szCs w:val="22"/>
+        </w:rPr>
+        <w:t>All That Remains</w:t>
+      </w:r>
+      <w:r>
+        <w:rPr>
+          <w:rFonts w:asciiTheme="minorHAnsi" w:eastAsiaTheme="minorEastAsia" w:hAnsiTheme="minorHAnsi" w:cstheme="minorBidi" w:hint="eastAsia"/>
+          <w:kern w:val="2"/>
+          <w:szCs w:val="22"/>
+        </w:rPr>
+        <w:t>(</w:t>
+      </w:r>
+      <w:r>
+        <w:rPr>
+          <w:rFonts w:asciiTheme="minorHAnsi" w:eastAsiaTheme="minorEastAsia" w:hAnsiTheme="minorHAnsi" w:cstheme="minorBidi" w:hint="eastAsia"/>
+          <w:kern w:val="2"/>
+          <w:szCs w:val="22"/>
+        </w:rPr>
+        <w:t>美</w:t>
+      </w:r>
+      <w:r>
+        <w:rPr>
+          <w:rFonts w:asciiTheme="minorHAnsi" w:eastAsiaTheme="minorEastAsia" w:hAnsiTheme="minorHAnsi" w:cstheme="minorBidi" w:hint="eastAsia"/>
+          <w:kern w:val="2"/>
+          <w:szCs w:val="22"/>
+        </w:rPr>
+        <w:t>)</w:t>
+      </w:r>
+      <w:r>
+        <w:rPr>
+          <w:rFonts w:asciiTheme="minorHAnsi" w:eastAsiaTheme="minorEastAsia" w:hAnsiTheme="minorHAnsi" w:cstheme="minorBidi" w:hint="eastAsia"/>
+          <w:kern w:val="2"/>
+          <w:szCs w:val="22"/>
+        </w:rPr>
+        <w:t>、</w:t>
+      </w:r>
+      <w:r>
+        <w:rPr>
+          <w:rFonts w:asciiTheme="minorHAnsi" w:eastAsiaTheme="minorEastAsia" w:hAnsiTheme="minorHAnsi" w:cstheme="minorBidi" w:hint="eastAsia"/>
+          <w:color w:val="FF0000"/>
+          <w:kern w:val="2"/>
+          <w:szCs w:val="22"/>
+        </w:rPr>
+        <w:t>Bullet for My Valentine</w:t>
+      </w:r>
+      <w:r>
+        <w:rPr>
+          <w:rFonts w:asciiTheme="minorHAnsi" w:eastAsiaTheme="minorEastAsia" w:hAnsiTheme="minorHAnsi" w:cstheme="minorBidi" w:hint="eastAsia"/>
+          <w:kern w:val="2"/>
+          <w:szCs w:val="22"/>
+        </w:rPr>
+        <w:t>(</w:t>
+      </w:r>
+      <w:r>
+        <w:rPr>
+          <w:rFonts w:asciiTheme="minorHAnsi" w:eastAsiaTheme="minorEastAsia" w:hAnsiTheme="minorHAnsi" w:cstheme="minorBidi" w:hint="eastAsia"/>
+          <w:kern w:val="2"/>
+          <w:szCs w:val="22"/>
+        </w:rPr>
+        <w:t>英</w:t>
+      </w:r>
+      <w:r>
+        <w:rPr>
+          <w:rFonts w:asciiTheme="minorHAnsi" w:eastAsiaTheme="minorEastAsia" w:hAnsiTheme="minorHAnsi" w:cstheme="minorBidi" w:hint="eastAsia"/>
+          <w:kern w:val="2"/>
+          <w:szCs w:val="22"/>
+        </w:rPr>
+        <w:t>)</w:t>
+      </w:r>
+      <w:r>
+        <w:rPr>
+          <w:rFonts w:asciiTheme="minorHAnsi" w:eastAsiaTheme="minorEastAsia" w:hAnsiTheme="minorHAnsi" w:cstheme="minorBidi" w:hint="eastAsia"/>
+          <w:kern w:val="2"/>
+          <w:szCs w:val="22"/>
+        </w:rPr>
+        <w:t>、</w:t>
+      </w:r>
+      <w:r>
+        <w:rPr>
+          <w:rFonts w:asciiTheme="minorHAnsi" w:eastAsiaTheme="minorEastAsia" w:hAnsiTheme="minorHAnsi" w:cstheme="minorBidi" w:hint="eastAsia"/>
+          <w:kern w:val="2"/>
+          <w:szCs w:val="22"/>
+        </w:rPr>
+        <w:t>Trivium</w:t>
+      </w:r>
+      <w:r>
+        <w:rPr>
+          <w:rFonts w:asciiTheme="minorHAnsi" w:eastAsiaTheme="minorEastAsia" w:hAnsiTheme="minorHAnsi" w:cstheme="minorBidi" w:hint="eastAsia"/>
+          <w:kern w:val="2"/>
+          <w:szCs w:val="22"/>
+        </w:rPr>
+        <w:t>(</w:t>
+      </w:r>
+      <w:r>
+        <w:rPr>
+          <w:rFonts w:asciiTheme="minorHAnsi" w:eastAsiaTheme="minorEastAsia" w:hAnsiTheme="minorHAnsi" w:cstheme="minorBidi" w:hint="eastAsia"/>
+          <w:kern w:val="2"/>
+          <w:szCs w:val="22"/>
+        </w:rPr>
+        <w:t>美</w:t>
+      </w:r>
+      <w:r>
+        <w:rPr>
+          <w:rFonts w:asciiTheme="minorHAnsi" w:eastAsiaTheme="minorEastAsia" w:hAnsiTheme="minorHAnsi" w:cstheme="minorBidi" w:hint="eastAsia"/>
+          <w:kern w:val="2"/>
+          <w:szCs w:val="22"/>
+        </w:rPr>
+        <w:t>)</w:t>
+      </w:r>
+    </w:p>
+    <w:p>
+      <w:pPr>
+        <w:pStyle w:val="a7"/>
+        <w:snapToGrid w:val="0"/>
+        <w:spacing w:before="0" w:beforeAutospacing="0" w:after="0" w:afterAutospacing="0"/>
+        <w:rPr>
+          <w:rFonts w:asciiTheme="minorHAnsi" w:eastAsiaTheme="minorEastAsia" w:hAnsiTheme="minorHAnsi" w:cstheme="minorBidi" w:hint="eastAsia"/>
+          <w:kern w:val="2"/>
+          <w:szCs w:val="22"/>
+        </w:rPr>
+      </w:pPr>
+    </w:p>
+    <w:p>
+      <w:pPr>
+        <w:adjustRightInd w:val="0"/>
+        <w:snapToGrid w:val="0"/>
+        <w:rPr>
+          <w:rFonts w:hint="eastAsia"/>
+          <w:b/>
+          <w:sz w:val="24"/>
+        </w:rPr>
+      </w:pPr>
+      <w:r>
+        <w:rPr>
+          <w:b/>
+          <w:sz w:val="24"/>
+        </w:rPr>
+        <w:lastRenderedPageBreak/>
+        <w:t>Deathcore</w:t>
+      </w:r>
+      <w:r>
+        <w:rPr>
+          <w:rFonts w:hint="eastAsia"/>
+          <w:b/>
+          <w:sz w:val="24"/>
+        </w:rPr>
+        <w:t>/</w:t>
+      </w:r>
+      <w:r>
+        <w:rPr>
+          <w:rFonts w:hint="eastAsia"/>
+          <w:b/>
+          <w:sz w:val="24"/>
+        </w:rPr>
+        <w:t>死核</w:t>
+      </w:r>
+      <w:r>
+        <w:rPr>
+          <w:rFonts w:hint="eastAsia"/>
+          <w:b/>
+          <w:sz w:val="24"/>
+        </w:rPr>
+        <w:t>:</w:t>
+      </w:r>
+    </w:p>
+    <w:p>
+      <w:pPr>
+        <w:pStyle w:val="a7"/>
+        <w:adjustRightInd w:val="0"/>
+        <w:snapToGrid w:val="0"/>
+        <w:spacing w:before="0" w:beforeAutospacing="0" w:after="0" w:afterAutospacing="0"/>
+        <w:rPr>
+          <w:rFonts w:asciiTheme="minorHAnsi" w:eastAsiaTheme="minorEastAsia" w:hAnsiTheme="minorHAnsi" w:cstheme="minorBidi"/>
+          <w:kern w:val="2"/>
+          <w:szCs w:val="22"/>
+        </w:rPr>
+      </w:pPr>
+      <w:r>
+        <w:rPr>
+          <w:rFonts w:asciiTheme="minorHAnsi" w:eastAsiaTheme="minorEastAsia" w:hAnsiTheme="minorHAnsi" w:cstheme="minorBidi" w:hint="eastAsia"/>
+          <w:kern w:val="2"/>
+          <w:szCs w:val="22"/>
+        </w:rPr>
+        <w:t>T</w:t>
+      </w:r>
+      <w:r>
+        <w:rPr>
+          <w:rFonts w:asciiTheme="minorHAnsi" w:eastAsiaTheme="minorEastAsia" w:hAnsiTheme="minorHAnsi" w:cstheme="minorBidi" w:hint="eastAsia"/>
+          <w:kern w:val="2"/>
+          <w:szCs w:val="22"/>
+        </w:rPr>
+        <w:t>he Agonist</w:t>
+      </w:r>
+      <w:r>
+        <w:rPr>
+          <w:rFonts w:asciiTheme="minorHAnsi" w:eastAsiaTheme="minorEastAsia" w:hAnsiTheme="minorHAnsi" w:cstheme="minorBidi" w:hint="eastAsia"/>
+          <w:kern w:val="2"/>
+          <w:szCs w:val="22"/>
+        </w:rPr>
+        <w:t>、</w:t>
+      </w:r>
+      <w:r>
+        <w:rPr>
+          <w:rFonts w:asciiTheme="minorHAnsi" w:eastAsiaTheme="minorEastAsia" w:hAnsiTheme="minorHAnsi" w:cstheme="minorBidi" w:hint="eastAsia"/>
+          <w:kern w:val="2"/>
+          <w:szCs w:val="22"/>
+        </w:rPr>
+        <w:t>Bring Me the Horizon(</w:t>
+      </w:r>
+      <w:r>
+        <w:rPr>
+          <w:rFonts w:asciiTheme="minorHAnsi" w:eastAsiaTheme="minorEastAsia" w:hAnsiTheme="minorHAnsi" w:cstheme="minorBidi" w:hint="eastAsia"/>
+          <w:kern w:val="2"/>
+          <w:szCs w:val="22"/>
+        </w:rPr>
+        <w:t>英</w:t>
+      </w:r>
+      <w:r>
+        <w:rPr>
+          <w:rFonts w:asciiTheme="minorHAnsi" w:eastAsiaTheme="minorEastAsia" w:hAnsiTheme="minorHAnsi" w:cstheme="minorBidi" w:hint="eastAsia"/>
+          <w:kern w:val="2"/>
+          <w:szCs w:val="22"/>
+        </w:rPr>
+        <w:t>)</w:t>
+      </w:r>
+      <w:r>
+        <w:rPr>
+          <w:rFonts w:asciiTheme="minorHAnsi" w:eastAsiaTheme="minorEastAsia" w:hAnsiTheme="minorHAnsi" w:cstheme="minorBidi" w:hint="eastAsia"/>
+          <w:kern w:val="2"/>
+          <w:szCs w:val="22"/>
+        </w:rPr>
+        <w:t>、</w:t>
+      </w:r>
+      <w:r>
+        <w:rPr>
+          <w:rFonts w:asciiTheme="minorHAnsi" w:eastAsiaTheme="minorEastAsia" w:hAnsiTheme="minorHAnsi" w:cstheme="minorBidi" w:hint="eastAsia"/>
+          <w:kern w:val="2"/>
+          <w:szCs w:val="22"/>
+        </w:rPr>
+        <w:t>Carnifex(</w:t>
+      </w:r>
+      <w:r>
+        <w:rPr>
+          <w:rFonts w:asciiTheme="minorHAnsi" w:eastAsiaTheme="minorEastAsia" w:hAnsiTheme="minorHAnsi" w:cstheme="minorBidi" w:hint="eastAsia"/>
+          <w:kern w:val="2"/>
+          <w:szCs w:val="22"/>
+        </w:rPr>
+        <w:t>美</w:t>
+      </w:r>
+      <w:r>
+        <w:rPr>
+          <w:rFonts w:asciiTheme="minorHAnsi" w:eastAsiaTheme="minorEastAsia" w:hAnsiTheme="minorHAnsi" w:cstheme="minorBidi" w:hint="eastAsia"/>
+          <w:kern w:val="2"/>
+          <w:szCs w:val="22"/>
+        </w:rPr>
+        <w:t>)</w:t>
+      </w:r>
+      <w:bookmarkStart w:id="0" w:name="_GoBack"/>
+      <w:bookmarkEnd w:id="0"/>
+      <w:r>
+        <w:rPr>
+          <w:rFonts w:asciiTheme="minorHAnsi" w:eastAsiaTheme="minorEastAsia" w:hAnsiTheme="minorHAnsi" w:cstheme="minorBidi" w:hint="eastAsia"/>
+          <w:kern w:val="2"/>
+          <w:szCs w:val="22"/>
+        </w:rPr>
+        <w:t>、</w:t>
+      </w:r>
+      <w:r>
+        <w:rPr>
+          <w:rFonts w:asciiTheme="minorHAnsi" w:eastAsiaTheme="minorEastAsia" w:hAnsiTheme="minorHAnsi" w:cstheme="minorBidi" w:hint="eastAsia"/>
+          <w:kern w:val="2"/>
+          <w:szCs w:val="22"/>
+        </w:rPr>
+        <w:t>Suicide Silence</w:t>
+      </w:r>
+      <w:r>
+        <w:rPr>
+          <w:rFonts w:asciiTheme="minorHAnsi" w:eastAsiaTheme="minorEastAsia" w:hAnsiTheme="minorHAnsi" w:cstheme="minorBidi" w:hint="eastAsia"/>
+          <w:kern w:val="2"/>
+          <w:szCs w:val="22"/>
+        </w:rPr>
+        <w:t>、</w:t>
+      </w:r>
+      <w:r>
+        <w:rPr>
+          <w:rFonts w:asciiTheme="minorHAnsi" w:eastAsiaTheme="minorEastAsia" w:hAnsiTheme="minorHAnsi" w:cstheme="minorBidi" w:hint="eastAsia"/>
+          <w:kern w:val="2"/>
+          <w:szCs w:val="22"/>
+        </w:rPr>
+        <w:t>Thy Art Is Murder(</w:t>
+      </w:r>
+      <w:r>
+        <w:rPr>
+          <w:rFonts w:asciiTheme="minorHAnsi" w:eastAsiaTheme="minorEastAsia" w:hAnsiTheme="minorHAnsi" w:cstheme="minorBidi" w:hint="eastAsia"/>
+          <w:kern w:val="2"/>
+          <w:szCs w:val="22"/>
+        </w:rPr>
+        <w:t>澳</w:t>
+      </w:r>
+      <w:r>
+        <w:rPr>
+          <w:rFonts w:asciiTheme="minorHAnsi" w:eastAsiaTheme="minorEastAsia" w:hAnsiTheme="minorHAnsi" w:cstheme="minorBidi" w:hint="eastAsia"/>
+          <w:kern w:val="2"/>
+          <w:szCs w:val="22"/>
+        </w:rPr>
+        <w:t>)</w:t>
+      </w:r>
+      <w:r>
+        <w:rPr>
+          <w:rFonts w:asciiTheme="minorHAnsi" w:eastAsiaTheme="minorEastAsia" w:hAnsiTheme="minorHAnsi" w:cstheme="minorBidi" w:hint="eastAsia"/>
+          <w:kern w:val="2"/>
+          <w:szCs w:val="22"/>
+        </w:rPr>
+        <w:t>、</w:t>
+      </w:r>
+      <w:r>
+        <w:rPr>
+          <w:rFonts w:asciiTheme="minorHAnsi" w:eastAsiaTheme="minorEastAsia" w:hAnsiTheme="minorHAnsi" w:cstheme="minorBidi" w:hint="eastAsia"/>
+          <w:kern w:val="2"/>
+          <w:szCs w:val="22"/>
+        </w:rPr>
+        <w:t>Aversions Crown(</w:t>
+      </w:r>
+      <w:r>
+        <w:rPr>
+          <w:rFonts w:asciiTheme="minorHAnsi" w:eastAsiaTheme="minorEastAsia" w:hAnsiTheme="minorHAnsi" w:cstheme="minorBidi" w:hint="eastAsia"/>
+          <w:kern w:val="2"/>
+          <w:szCs w:val="22"/>
+        </w:rPr>
+        <w:t>澳</w:t>
+      </w:r>
+      <w:r>
+        <w:rPr>
+          <w:rFonts w:asciiTheme="minorHAnsi" w:eastAsiaTheme="minorEastAsia" w:hAnsiTheme="minorHAnsi" w:cstheme="minorBidi" w:hint="eastAsia"/>
+          <w:kern w:val="2"/>
+          <w:szCs w:val="22"/>
+        </w:rPr>
+        <w:t>)</w:t>
+      </w:r>
+      <w:r>
+        <w:rPr>
+          <w:rFonts w:asciiTheme="minorHAnsi" w:eastAsiaTheme="minorEastAsia" w:hAnsiTheme="minorHAnsi" w:cstheme="minorBidi" w:hint="eastAsia"/>
+          <w:kern w:val="2"/>
+          <w:szCs w:val="22"/>
+        </w:rPr>
+        <w:t>、</w:t>
+      </w:r>
+      <w:r>
+        <w:rPr>
+          <w:rFonts w:asciiTheme="minorHAnsi" w:eastAsiaTheme="minorEastAsia" w:hAnsiTheme="minorHAnsi" w:cstheme="minorBidi" w:hint="eastAsia"/>
+          <w:kern w:val="2"/>
+          <w:szCs w:val="22"/>
+        </w:rPr>
+        <w:t>Angelmaker(</w:t>
+      </w:r>
+      <w:r>
+        <w:rPr>
+          <w:rFonts w:asciiTheme="minorHAnsi" w:eastAsiaTheme="minorEastAsia" w:hAnsiTheme="minorHAnsi" w:cstheme="minorBidi" w:hint="eastAsia"/>
+          <w:kern w:val="2"/>
+          <w:szCs w:val="22"/>
+        </w:rPr>
+        <w:t>加</w:t>
+      </w:r>
+      <w:r>
+        <w:rPr>
+          <w:rFonts w:asciiTheme="minorHAnsi" w:eastAsiaTheme="minorEastAsia" w:hAnsiTheme="minorHAnsi" w:cstheme="minorBidi" w:hint="eastAsia"/>
+          <w:kern w:val="2"/>
+          <w:szCs w:val="22"/>
+        </w:rPr>
+        <w:t>)</w:t>
+      </w:r>
+      <w:r>
+        <w:rPr>
+          <w:rFonts w:asciiTheme="minorHAnsi" w:eastAsiaTheme="minorEastAsia" w:hAnsiTheme="minorHAnsi" w:cstheme="minorBidi" w:hint="eastAsia"/>
+          <w:kern w:val="2"/>
+          <w:szCs w:val="22"/>
+        </w:rPr>
+        <w:t>、</w:t>
+      </w:r>
+      <w:r>
+        <w:rPr>
+          <w:rFonts w:asciiTheme="minorHAnsi" w:eastAsiaTheme="minorEastAsia" w:hAnsiTheme="minorHAnsi" w:cstheme="minorBidi" w:hint="eastAsia"/>
+          <w:kern w:val="2"/>
+          <w:szCs w:val="22"/>
+        </w:rPr>
+        <w:t>Carnifex(</w:t>
+      </w:r>
+      <w:r>
+        <w:rPr>
+          <w:rFonts w:asciiTheme="minorHAnsi" w:eastAsiaTheme="minorEastAsia" w:hAnsiTheme="minorHAnsi" w:cstheme="minorBidi" w:hint="eastAsia"/>
+          <w:kern w:val="2"/>
+          <w:szCs w:val="22"/>
+        </w:rPr>
+        <w:t>美</w:t>
+      </w:r>
+      <w:r>
+        <w:rPr>
+          <w:rFonts w:asciiTheme="minorHAnsi" w:eastAsiaTheme="minorEastAsia" w:hAnsiTheme="minorHAnsi" w:cstheme="minorBidi" w:hint="eastAsia"/>
+          <w:kern w:val="2"/>
+          <w:szCs w:val="22"/>
+        </w:rPr>
+        <w:t>)</w:t>
+      </w:r>
+      <w:r>
+        <w:rPr>
+          <w:rFonts w:asciiTheme="minorHAnsi" w:eastAsiaTheme="minorEastAsia" w:hAnsiTheme="minorHAnsi" w:cstheme="minorBidi" w:hint="eastAsia"/>
+          <w:kern w:val="2"/>
+          <w:szCs w:val="22"/>
+        </w:rPr>
+        <w:t>、</w:t>
+      </w:r>
+      <w:r>
+        <w:rPr>
+          <w:rFonts w:asciiTheme="minorHAnsi" w:eastAsiaTheme="minorEastAsia" w:hAnsiTheme="minorHAnsi" w:cstheme="minorBidi" w:hint="eastAsia"/>
+          <w:kern w:val="2"/>
+          <w:szCs w:val="22"/>
+        </w:rPr>
+        <w:t>Chamber Of Malice(</w:t>
+      </w:r>
+      <w:r>
+        <w:rPr>
+          <w:rFonts w:asciiTheme="minorHAnsi" w:eastAsiaTheme="minorEastAsia" w:hAnsiTheme="minorHAnsi" w:cstheme="minorBidi" w:hint="eastAsia"/>
+          <w:kern w:val="2"/>
+          <w:szCs w:val="22"/>
+        </w:rPr>
+        <w:t>德</w:t>
+      </w:r>
+      <w:r>
+        <w:rPr>
+          <w:rFonts w:asciiTheme="minorHAnsi" w:eastAsiaTheme="minorEastAsia" w:hAnsiTheme="minorHAnsi" w:cstheme="minorBidi" w:hint="eastAsia"/>
+          <w:kern w:val="2"/>
+          <w:szCs w:val="22"/>
+        </w:rPr>
+        <w:t>)</w:t>
+      </w:r>
+      <w:r>
+        <w:rPr>
+          <w:rFonts w:asciiTheme="minorHAnsi" w:eastAsiaTheme="minorEastAsia" w:hAnsiTheme="minorHAnsi" w:cstheme="minorBidi" w:hint="eastAsia"/>
+          <w:kern w:val="2"/>
+          <w:szCs w:val="22"/>
+        </w:rPr>
+        <w:t>、</w:t>
+      </w:r>
+      <w:r>
+        <w:rPr>
+          <w:rFonts w:asciiTheme="minorHAnsi" w:eastAsiaTheme="minorEastAsia" w:hAnsiTheme="minorHAnsi" w:cstheme="minorBidi" w:hint="eastAsia"/>
+          <w:kern w:val="2"/>
+          <w:szCs w:val="22"/>
+        </w:rPr>
+        <w:t>Whitechapel</w:t>
+      </w:r>
+      <w:r>
+        <w:rPr>
+          <w:rFonts w:asciiTheme="minorHAnsi" w:eastAsiaTheme="minorEastAsia" w:hAnsiTheme="minorHAnsi" w:cstheme="minorBidi" w:hint="eastAsia"/>
+          <w:kern w:val="2"/>
+          <w:szCs w:val="22"/>
+        </w:rPr>
+        <w:t>、</w:t>
+      </w:r>
+      <w:r>
+        <w:rPr>
+          <w:rFonts w:asciiTheme="minorHAnsi" w:eastAsiaTheme="minorEastAsia" w:hAnsiTheme="minorHAnsi" w:cstheme="minorBidi" w:hint="eastAsia"/>
+          <w:kern w:val="2"/>
+          <w:szCs w:val="22"/>
+        </w:rPr>
+        <w:t>Infant Annihilator(</w:t>
+      </w:r>
+      <w:r>
+        <w:rPr>
+          <w:rFonts w:asciiTheme="minorHAnsi" w:eastAsiaTheme="minorEastAsia" w:hAnsiTheme="minorHAnsi" w:cstheme="minorBidi" w:hint="eastAsia"/>
+          <w:kern w:val="2"/>
+          <w:szCs w:val="22"/>
+        </w:rPr>
+        <w:t>美</w:t>
+      </w:r>
+      <w:r>
+        <w:rPr>
+          <w:rFonts w:asciiTheme="minorHAnsi" w:eastAsiaTheme="minorEastAsia" w:hAnsiTheme="minorHAnsi" w:cstheme="minorBidi" w:hint="eastAsia"/>
+          <w:kern w:val="2"/>
+          <w:szCs w:val="22"/>
+        </w:rPr>
+        <w:t>)</w:t>
+      </w:r>
+      <w:r>
+        <w:rPr>
+          <w:rFonts w:asciiTheme="minorHAnsi" w:eastAsiaTheme="minorEastAsia" w:hAnsiTheme="minorHAnsi" w:cstheme="minorBidi" w:hint="eastAsia"/>
+          <w:kern w:val="2"/>
+          <w:szCs w:val="22"/>
+        </w:rPr>
+        <w:t>、</w:t>
+      </w:r>
+      <w:r>
+        <w:rPr>
+          <w:rFonts w:asciiTheme="minorHAnsi" w:eastAsiaTheme="minorEastAsia" w:hAnsiTheme="minorHAnsi" w:cstheme="minorBidi" w:hint="eastAsia"/>
+          <w:kern w:val="2"/>
+          <w:szCs w:val="22"/>
+        </w:rPr>
+        <w:t>Chelsea Grin(</w:t>
+      </w:r>
+      <w:r>
+        <w:rPr>
+          <w:rFonts w:asciiTheme="minorHAnsi" w:eastAsiaTheme="minorEastAsia" w:hAnsiTheme="minorHAnsi" w:cstheme="minorBidi" w:hint="eastAsia"/>
+          <w:kern w:val="2"/>
+          <w:szCs w:val="22"/>
+        </w:rPr>
+        <w:t>美</w:t>
+      </w:r>
+      <w:r>
+        <w:rPr>
+          <w:rFonts w:asciiTheme="minorHAnsi" w:eastAsiaTheme="minorEastAsia" w:hAnsiTheme="minorHAnsi" w:cstheme="minorBidi" w:hint="eastAsia"/>
+          <w:kern w:val="2"/>
+          <w:szCs w:val="22"/>
+        </w:rPr>
+        <w:t>)</w:t>
+      </w:r>
+      <w:r>
+        <w:rPr>
+          <w:rFonts w:asciiTheme="minorHAnsi" w:eastAsiaTheme="minorEastAsia" w:hAnsiTheme="minorHAnsi" w:cstheme="minorBidi" w:hint="eastAsia"/>
+          <w:kern w:val="2"/>
+          <w:szCs w:val="22"/>
+        </w:rPr>
+        <w:t>、</w:t>
+      </w:r>
+      <w:r>
+        <w:rPr>
+          <w:rFonts w:asciiTheme="minorHAnsi" w:eastAsiaTheme="minorEastAsia" w:hAnsiTheme="minorHAnsi" w:cstheme="minorBidi" w:hint="eastAsia"/>
+          <w:kern w:val="2"/>
+          <w:szCs w:val="22"/>
+        </w:rPr>
+        <w:t>Rings Of Saturn(</w:t>
+      </w:r>
+      <w:r>
+        <w:rPr>
+          <w:rFonts w:asciiTheme="minorHAnsi" w:eastAsiaTheme="minorEastAsia" w:hAnsiTheme="minorHAnsi" w:cstheme="minorBidi" w:hint="eastAsia"/>
+          <w:kern w:val="2"/>
+          <w:szCs w:val="22"/>
+        </w:rPr>
+        <w:t>美</w:t>
+      </w:r>
+      <w:r>
+        <w:rPr>
+          <w:rFonts w:asciiTheme="minorHAnsi" w:eastAsiaTheme="minorEastAsia" w:hAnsiTheme="minorHAnsi" w:cstheme="minorBidi" w:hint="eastAsia"/>
+          <w:kern w:val="2"/>
+          <w:szCs w:val="22"/>
+        </w:rPr>
+        <w:t>)</w:t>
+      </w:r>
     </w:p>
     <w:p>
       <w:pPr>
@@ -14648,7 +15379,6 @@
           <w:rFonts w:ascii="微软雅黑" w:eastAsia="微软雅黑" w:hAnsi="微软雅黑" w:hint="eastAsia"/>
           <w:sz w:val="22"/>
         </w:rPr>
-        <w:lastRenderedPageBreak/>
         <w:t>崔健、唐朝、黑豹、张楚、窦唯、何勇、舌头、左小祖咒、苍蝇、盘古、子曰、</w:t>
       </w:r>
       <w:r>

</xml_diff>